<commit_message>
minor changes to thesis
</commit_message>
<xml_diff>
--- a/Thesis/Torok_Daniel_Szakdolgozat.docx
+++ b/Thesis/Torok_Daniel_Szakdolgozat.docx
@@ -9,20 +9,32 @@
       <w:r>
         <w:t xml:space="preserve">Szegedi </w:t>
       </w:r>
+      <w:proofErr w:type="spellStart"/>
       <w:r>
         <w:rPr>
           <w:color w:val="000000" w:themeColor="text1"/>
         </w:rPr>
         <w:t>Tudományegyetem</w:t>
       </w:r>
+      <w:proofErr w:type="spellEnd"/>
     </w:p>
     <w:p>
       <w:pPr>
         <w:pStyle w:val="dco1"/>
       </w:pPr>
-      <w:r>
-        <w:t>Informatikai Intézet</w:t>
-      </w:r>
+      <w:proofErr w:type="spellStart"/>
+      <w:r>
+        <w:t>Informatikai</w:t>
+      </w:r>
+      <w:proofErr w:type="spellEnd"/>
+      <w:r>
+        <w:t xml:space="preserve"> </w:t>
+      </w:r>
+      <w:proofErr w:type="spellStart"/>
+      <w:r>
+        <w:t>Intézet</w:t>
+      </w:r>
+      <w:proofErr w:type="spellEnd"/>
     </w:p>
     <w:p>
       <w:pPr>
@@ -491,13 +503,57 @@
           <w:lang w:val="hu-HU"/>
         </w:rPr>
       </w:pPr>
+      <w:bookmarkStart w:id="0" w:name="_Hlk211102639"/>
       <w:r>
         <w:rPr>
           <w:lang w:val="hu-HU"/>
         </w:rPr>
-        <w:t>Szakdolgozat címem TODO</w:t>
-      </w:r>
-    </w:p>
+        <w:t xml:space="preserve">2D </w:t>
+      </w:r>
+      <w:proofErr w:type="spellStart"/>
+      <w:r>
+        <w:rPr>
+          <w:lang w:val="hu-HU"/>
+        </w:rPr>
+        <w:t>souls</w:t>
+      </w:r>
+      <w:proofErr w:type="spellEnd"/>
+      <w:r>
+        <w:rPr>
+          <w:lang w:val="hu-HU"/>
+        </w:rPr>
+        <w:t xml:space="preserve">-like </w:t>
+      </w:r>
+      <w:proofErr w:type="spellStart"/>
+      <w:r>
+        <w:rPr>
+          <w:lang w:val="hu-HU"/>
+        </w:rPr>
+        <w:t>platformer</w:t>
+      </w:r>
+      <w:proofErr w:type="spellEnd"/>
+      <w:r>
+        <w:rPr>
+          <w:lang w:val="hu-HU"/>
+        </w:rPr>
+        <w:t xml:space="preserve"> játék a </w:t>
+      </w:r>
+      <w:proofErr w:type="spellStart"/>
+      <w:r>
+        <w:rPr>
+          <w:lang w:val="hu-HU"/>
+        </w:rPr>
+        <w:t>Godot</w:t>
+      </w:r>
+      <w:proofErr w:type="spellEnd"/>
+      <w:r>
+        <w:rPr>
+          <w:lang w:val="hu-HU"/>
+        </w:rPr>
+        <w:t xml:space="preserve"> játék motorban</w:t>
+      </w:r>
+    </w:p>
+    <w:bookmarkEnd w:id="0"/>
     <w:p>
       <w:pPr>
         <w:spacing w:after="0" w:line="240" w:lineRule="auto"/>
@@ -999,21 +1055,76 @@
       <w:r>
         <w:br w:type="page"/>
       </w:r>
-      <w:bookmarkStart w:id="0" w:name="_Toc210686306"/>
-      <w:bookmarkStart w:id="1" w:name="_Toc210846846"/>
+      <w:bookmarkStart w:id="1" w:name="_Toc210686306"/>
+      <w:bookmarkStart w:id="2" w:name="_Toc211103009"/>
       <w:r>
         <w:lastRenderedPageBreak/>
         <w:t>FELADATKIÍRÁS</w:t>
       </w:r>
-      <w:bookmarkEnd w:id="0"/>
       <w:bookmarkEnd w:id="1"/>
+      <w:bookmarkEnd w:id="2"/>
     </w:p>
     <w:p>
       <w:pPr>
         <w:pStyle w:val="SAJAT-SIMA"/>
       </w:pPr>
       <w:r>
-        <w:t>A szakdolgozat célja egy olyan közösségi webalkalmazás készítése, ami a zenét, illetve podcast hallgatok igényeit elégíti ki. Az alkalmazás funkciói kiterjedjenek a közösségi portálok funkcionalitásaira, úgymint a regisztráció, üzenetküldés, felhasználó keresés. Ezen felül a zenét, illetve podcast hallgatók számára fontos funkciókat is tartalmazza, mint például hangfájl feltöltése, lejátszási listák létrehozása, audió letöltése, fórum, audió kereső. A webalkalmazás az interneten legyen elérhető akár online, illetve offline állapotban, megtekintéséhez csupán egy webböngésző legyen szükséges. TODO átírni</w:t>
+        <w:t xml:space="preserve">A szakdolgozat célja </w:t>
+      </w:r>
+      <w:r>
+        <w:t xml:space="preserve">egy 2D-s </w:t>
+      </w:r>
+      <w:proofErr w:type="spellStart"/>
+      <w:r>
+        <w:t>platformer</w:t>
+      </w:r>
+      <w:proofErr w:type="spellEnd"/>
+      <w:r>
+        <w:t xml:space="preserve"> </w:t>
+      </w:r>
+      <w:proofErr w:type="spellStart"/>
+      <w:r>
+        <w:t>souls</w:t>
+      </w:r>
+      <w:proofErr w:type="spellEnd"/>
+      <w:r>
+        <w:t>-like videójáték fejlesztése</w:t>
+      </w:r>
+      <w:r>
+        <w:t>,</w:t>
+      </w:r>
+      <w:r>
+        <w:t xml:space="preserve"> amelyben a játékos egy nyitott világban tud </w:t>
+      </w:r>
+      <w:r>
+        <w:t>felfedezni,</w:t>
+      </w:r>
+      <w:r>
+        <w:t xml:space="preserve"> illetve ellenségekkel küzdeni, miközben fejleszti a karakterét, tárgyakat </w:t>
+      </w:r>
+      <w:r>
+        <w:t>gyűjt</w:t>
+      </w:r>
+      <w:r>
+        <w:t xml:space="preserve"> és készít, </w:t>
+      </w:r>
+      <w:r>
+        <w:t>képességeket</w:t>
+      </w:r>
+      <w:r>
+        <w:t xml:space="preserve"> old </w:t>
+      </w:r>
+      <w:r>
+        <w:t>fel,</w:t>
+      </w:r>
+      <w:r>
+        <w:t xml:space="preserve"> amikkel később további részeket old fel a nyitott világból</w:t>
+      </w:r>
+      <w:r>
+        <w:t>.</w:t>
+      </w:r>
+      <w:r>
+        <w:t xml:space="preserve"> Fontos, hogy a játék állást el lehessen menteni. továbbá betölteni.</w:t>
       </w:r>
     </w:p>
     <w:p>
@@ -1027,9 +1138,9 @@
       <w:r>
         <w:br w:type="page"/>
       </w:r>
-      <w:bookmarkStart w:id="2" w:name="_Toc210686307"/>
-      <w:bookmarkStart w:id="3" w:name="_Toc210846847"/>
+      <w:bookmarkStart w:id="3" w:name="_Toc210686307"/>
       <w:bookmarkStart w:id="4" w:name="_Hlk210686124"/>
+      <w:bookmarkStart w:id="5" w:name="_Toc211103010"/>
       <w:r>
         <w:rPr>
           <w:caps/>
@@ -1052,8 +1163,8 @@
         </w:rPr>
         <w:t>ó</w:t>
       </w:r>
-      <w:bookmarkEnd w:id="2"/>
       <w:bookmarkEnd w:id="3"/>
+      <w:bookmarkEnd w:id="5"/>
     </w:p>
     <w:p>
       <w:pPr>
@@ -1084,7 +1195,31 @@
         <w:pStyle w:val="SAJAT-SIMA"/>
       </w:pPr>
       <w:r>
-        <w:t>Webalkalmazás Zene- és Podcast Streaming, Közösségi Funkciók és Személyre Szabott Ajánlások Szolgáltatásával</w:t>
+        <w:t xml:space="preserve">2D </w:t>
+      </w:r>
+      <w:proofErr w:type="spellStart"/>
+      <w:r>
+        <w:t>souls</w:t>
+      </w:r>
+      <w:proofErr w:type="spellEnd"/>
+      <w:r>
+        <w:t xml:space="preserve">-like </w:t>
+      </w:r>
+      <w:proofErr w:type="spellStart"/>
+      <w:r>
+        <w:t>platformer</w:t>
+      </w:r>
+      <w:proofErr w:type="spellEnd"/>
+      <w:r>
+        <w:t xml:space="preserve"> játék a </w:t>
+      </w:r>
+      <w:proofErr w:type="spellStart"/>
+      <w:r>
+        <w:t>Godot</w:t>
+      </w:r>
+      <w:proofErr w:type="spellEnd"/>
+      <w:r>
+        <w:t xml:space="preserve"> játék motorban</w:t>
       </w:r>
     </w:p>
     <w:p>
@@ -1114,13 +1249,90 @@
         <w:pStyle w:val="SAJAT-SIMA"/>
       </w:pPr>
       <w:r>
-        <w:t>Egy olyan webalkalmazás készítése, amely közösségi funkciókkal bővítve lehetővé teszi a felhasználók számára a zenehallgatást, lejátszási listák kezelését, tartalmak letöltését, valamint f</w:t>
-      </w:r>
-      <w:r>
-        <w:t>ó</w:t>
-      </w:r>
-      <w:r>
-        <w:t>rumozást, üzenetküldést és kapcsolattartást más felhasználókkal. Az oldal legyen modern, reszponzív, felhasználóbarát, és képes legyen offline működésre is.</w:t>
+        <w:t xml:space="preserve">Egy olyan videójáték fejlesztése, amely lehetővé teszi a játékos számára, hogy fejlessze a karakterét, tárgyakat készítsen, ellenségekkel </w:t>
+      </w:r>
+      <w:proofErr w:type="spellStart"/>
+      <w:r>
+        <w:t>küzdjön</w:t>
+      </w:r>
+      <w:proofErr w:type="spellEnd"/>
+      <w:r>
+        <w:t>,</w:t>
+      </w:r>
+      <w:r>
+        <w:t xml:space="preserve"> továbbá a játék tartalmazzon</w:t>
+      </w:r>
+      <w:r>
+        <w:t xml:space="preserve"> </w:t>
+      </w:r>
+      <w:proofErr w:type="spellStart"/>
+      <w:r>
+        <w:t>platformer</w:t>
+      </w:r>
+      <w:proofErr w:type="spellEnd"/>
+      <w:r>
+        <w:t xml:space="preserve"> </w:t>
+      </w:r>
+      <w:r>
+        <w:t>elemeket</w:t>
+      </w:r>
+      <w:r>
+        <w:t xml:space="preserve"> </w:t>
+      </w:r>
+      <w:r>
+        <w:t>(pl.: fal ugrás, dupla ugrás, platformok)</w:t>
+      </w:r>
+      <w:r>
+        <w:t>, a karakter halálakor a világban levő ellenfelek álljanak vissza (kivétel a főellenség(</w:t>
+      </w:r>
+      <w:r>
+        <w:t>-</w:t>
+      </w:r>
+      <w:r>
+        <w:t>ek))</w:t>
+      </w:r>
+      <w:r>
+        <w:t xml:space="preserve">, </w:t>
+      </w:r>
+      <w:r>
+        <w:t xml:space="preserve">egy </w:t>
+      </w:r>
+      <w:r>
+        <w:t>rendszer,</w:t>
+      </w:r>
+      <w:r>
+        <w:t xml:space="preserve"> amely lehetővé teszi a játékos számára</w:t>
+      </w:r>
+      <w:r>
+        <w:t>,</w:t>
+      </w:r>
+      <w:r>
+        <w:t xml:space="preserve"> hogy </w:t>
+      </w:r>
+      <w:proofErr w:type="spellStart"/>
+      <w:r>
+        <w:t>teleportálhasson</w:t>
+      </w:r>
+      <w:proofErr w:type="spellEnd"/>
+      <w:r>
+        <w:t xml:space="preserve"> </w:t>
+      </w:r>
+      <w:r>
+        <w:t>előre meghatározott</w:t>
+      </w:r>
+      <w:r>
+        <w:t xml:space="preserve"> helyekre</w:t>
+      </w:r>
+      <w:r>
+        <w:t xml:space="preserve">. Fontos funkciók fejlesztése </w:t>
+      </w:r>
+      <w:proofErr w:type="spellStart"/>
+      <w:r>
+        <w:t>példáúl</w:t>
+      </w:r>
+      <w:proofErr w:type="spellEnd"/>
+      <w:r>
+        <w:t xml:space="preserve"> a játék állás mentése, játék betöltése.</w:t>
       </w:r>
     </w:p>
     <w:p>
@@ -1161,9 +1373,11 @@
       <w:r>
         <w:t xml:space="preserve"> fejlesztése </w:t>
       </w:r>
+      <w:proofErr w:type="spellStart"/>
       <w:r>
         <w:t>Godot</w:t>
       </w:r>
+      <w:proofErr w:type="spellEnd"/>
       <w:r>
         <w:t xml:space="preserve"> </w:t>
       </w:r>
@@ -1171,13 +1385,47 @@
         <w:t>játék motor</w:t>
       </w:r>
       <w:r>
-        <w:t xml:space="preserve"> segítségével történt. A </w:t>
-      </w:r>
-      <w:r>
-        <w:t>mentsek</w:t>
-      </w:r>
-      <w:r>
-        <w:t xml:space="preserve"> tárolását végzi, a fájlkezeléshez Firebase Storage került használatra. A felhasználók hitelesítését szintén a Firebase Authentication szolgáltatása biztosítja. Az offline működés és helyi adattárolás megvalósítása IndexedDB-n keresztül történt. A reszponzív kezelőfelület és a valós idejű adatszinkronizáció együttesen teszik lehetővé az élményszerű felhasználást.</w:t>
+        <w:t xml:space="preserve"> segítségével történt. </w:t>
+      </w:r>
+      <w:r>
+        <w:t xml:space="preserve">A pixeles képek megrajzolásához a </w:t>
+      </w:r>
+      <w:proofErr w:type="spellStart"/>
+      <w:r>
+        <w:t>Pixeloroma</w:t>
+      </w:r>
+      <w:proofErr w:type="spellEnd"/>
+      <w:r>
+        <w:t xml:space="preserve"> program lett használva, </w:t>
+      </w:r>
+      <w:proofErr w:type="spellStart"/>
+      <w:r>
+        <w:t>audió</w:t>
+      </w:r>
+      <w:proofErr w:type="spellEnd"/>
+      <w:r>
+        <w:t xml:space="preserve"> fájlok a freesound</w:t>
+      </w:r>
+      <w:r>
+        <w:t>.org webhelyről lettek beszerezve, verzió kezeléshez a github.com lett használva</w:t>
+      </w:r>
+      <w:r>
+        <w:t>.</w:t>
+      </w:r>
+      <w:r>
+        <w:t xml:space="preserve"> </w:t>
+      </w:r>
+      <w:r>
+        <w:t>A</w:t>
+      </w:r>
+      <w:r>
+        <w:t xml:space="preserve"> </w:t>
+      </w:r>
+      <w:r>
+        <w:t>pálya,</w:t>
+      </w:r>
+      <w:r>
+        <w:t xml:space="preserve"> illetve minden más egyéb fájl a játék motoron belül lett elkészítve.</w:t>
       </w:r>
     </w:p>
     <w:p>
@@ -1209,16 +1457,31 @@
       <w:pPr>
         <w:pStyle w:val="SAJAT-SIMA"/>
       </w:pPr>
+      <w:proofErr w:type="spellStart"/>
       <w:r>
         <w:t>Pixelorama</w:t>
       </w:r>
+      <w:proofErr w:type="spellEnd"/>
     </w:p>
     <w:p>
       <w:pPr>
         <w:pStyle w:val="SAJAT-SIMA"/>
       </w:pPr>
-      <w:r>
-        <w:t>Godot engine 4.2, 4.3, 4.4, 4.5</w:t>
+      <w:proofErr w:type="spellStart"/>
+      <w:r>
+        <w:t>Godot</w:t>
+      </w:r>
+      <w:proofErr w:type="spellEnd"/>
+      <w:r>
+        <w:t xml:space="preserve"> </w:t>
+      </w:r>
+      <w:proofErr w:type="spellStart"/>
+      <w:r>
+        <w:t>engine</w:t>
+      </w:r>
+      <w:proofErr w:type="spellEnd"/>
+      <w:r>
+        <w:t xml:space="preserve"> 4.2, 4.3, 4.4, 4.5</w:t>
       </w:r>
     </w:p>
     <w:p>
@@ -1226,15 +1489,36 @@
         <w:pStyle w:val="SAJAT-SIMA"/>
       </w:pPr>
       <w:r>
-        <w:t>Visual Studio Code fejlesztői környezet</w:t>
+        <w:t xml:space="preserve">Visual </w:t>
+      </w:r>
+      <w:proofErr w:type="spellStart"/>
+      <w:r>
+        <w:t>Studio</w:t>
+      </w:r>
+      <w:proofErr w:type="spellEnd"/>
+      <w:r>
+        <w:t xml:space="preserve"> </w:t>
+      </w:r>
+      <w:proofErr w:type="spellStart"/>
+      <w:r>
+        <w:t>Code</w:t>
+      </w:r>
+      <w:proofErr w:type="spellEnd"/>
+      <w:r>
+        <w:t xml:space="preserve"> fejlesztői környezet</w:t>
       </w:r>
     </w:p>
     <w:p>
       <w:pPr>
         <w:pStyle w:val="SAJAT-SIMA"/>
       </w:pPr>
-      <w:r>
-        <w:t>GDScript beépített programozási nyelv</w:t>
+      <w:proofErr w:type="spellStart"/>
+      <w:r>
+        <w:t>GDScript</w:t>
+      </w:r>
+      <w:proofErr w:type="spellEnd"/>
+      <w:r>
+        <w:t xml:space="preserve"> beépített programozási nyelv</w:t>
       </w:r>
     </w:p>
     <w:p>
@@ -1267,11 +1551,101 @@
         <w:pStyle w:val="SAJAT-SIMA"/>
       </w:pPr>
       <w:r>
-        <w:t xml:space="preserve">Az elkészült alkalmazás lehetővé teszi a felhasználók számára a zenék valós idejű streamelését és letöltését, saját lejátszási listák kezelését, barátok hozzáadását, fórum- és chat funkciók </w:t>
+        <w:t xml:space="preserve">Az elkészült </w:t>
+      </w:r>
+      <w:r>
+        <w:t>játék</w:t>
+      </w:r>
+      <w:r>
+        <w:t xml:space="preserve"> lehetővé teszi a </w:t>
+      </w:r>
+      <w:r>
+        <w:t>játékos</w:t>
+      </w:r>
+      <w:r>
+        <w:t xml:space="preserve"> </w:t>
       </w:r>
       <w:bookmarkEnd w:id="4"/>
       <w:r>
-        <w:t>használatát. A rendszer támogatja a PWA (Progresszív Webalkalmazás) telepítést és offline működést is, így modern, kényelmes és mobilbarát platformot biztosít a zenehallgatást kedvelő közösségek számára.</w:t>
+        <w:t xml:space="preserve">egy előre elkészített pálya </w:t>
+      </w:r>
+      <w:r>
+        <w:t>felfedezését,</w:t>
+      </w:r>
+      <w:r>
+        <w:t xml:space="preserve"> amely több részre van bontva, közben ellenségekkel </w:t>
+      </w:r>
+      <w:proofErr w:type="spellStart"/>
+      <w:r>
+        <w:t>küzdjön</w:t>
+      </w:r>
+      <w:proofErr w:type="spellEnd"/>
+      <w:r>
+        <w:t xml:space="preserve"> meg</w:t>
+      </w:r>
+      <w:r>
+        <w:t xml:space="preserve"> beleértve a </w:t>
+      </w:r>
+      <w:proofErr w:type="spellStart"/>
+      <w:r>
+        <w:t>főllenség</w:t>
+      </w:r>
+      <w:proofErr w:type="spellEnd"/>
+      <w:r>
+        <w:t>(</w:t>
+      </w:r>
+      <w:proofErr w:type="spellStart"/>
+      <w:r>
+        <w:t>ek</w:t>
+      </w:r>
+      <w:proofErr w:type="spellEnd"/>
+      <w:r>
+        <w:t>)-</w:t>
+      </w:r>
+      <w:proofErr w:type="spellStart"/>
+      <w:r>
+        <w:t>et</w:t>
+      </w:r>
+      <w:proofErr w:type="spellEnd"/>
+      <w:r>
+        <w:t>, csapdákat kerüljön ki, fejlessze karakterét, tárgyakat hozzon létre</w:t>
+      </w:r>
+      <w:r>
+        <w:t>/ gyűjtsön össze</w:t>
+      </w:r>
+      <w:r>
+        <w:t>, elmentse a játék állását, betöltse a játék állását</w:t>
+      </w:r>
+      <w:r>
+        <w:t xml:space="preserve">, </w:t>
+      </w:r>
+      <w:proofErr w:type="spellStart"/>
+      <w:r>
+        <w:t>teleportálhasson</w:t>
+      </w:r>
+      <w:proofErr w:type="spellEnd"/>
+      <w:r>
+        <w:t xml:space="preserve"> előre meghatározott </w:t>
+      </w:r>
+      <w:r>
+        <w:t>pozíciókra</w:t>
+      </w:r>
+      <w:r>
+        <w:t>.</w:t>
+      </w:r>
+      <w:r>
+        <w:t xml:space="preserve"> Az ellenfelek visszaállításra kerülnek a játékos halálakor. </w:t>
+      </w:r>
+      <w:proofErr w:type="spellStart"/>
+      <w:r>
+        <w:t>Platformer</w:t>
+      </w:r>
+      <w:proofErr w:type="spellEnd"/>
+      <w:r>
+        <w:t xml:space="preserve"> elemek implementálásra kerültek</w:t>
+      </w:r>
+      <w:r>
+        <w:t>.</w:t>
       </w:r>
     </w:p>
     <w:p>
@@ -1303,36 +1677,67 @@
       <w:pPr>
         <w:pStyle w:val="SAJAT-SIMA"/>
       </w:pPr>
+      <w:proofErr w:type="spellStart"/>
       <w:r>
         <w:lastRenderedPageBreak/>
         <w:t>Godot</w:t>
       </w:r>
+      <w:proofErr w:type="spellEnd"/>
       <w:r>
         <w:t xml:space="preserve">, </w:t>
       </w:r>
+      <w:proofErr w:type="spellStart"/>
       <w:r>
         <w:t>GDScript</w:t>
       </w:r>
+      <w:proofErr w:type="spellEnd"/>
       <w:r>
         <w:t xml:space="preserve">, </w:t>
       </w:r>
-      <w:r>
-        <w:t>souls-like</w:t>
+      <w:proofErr w:type="spellStart"/>
+      <w:r>
+        <w:t>souls</w:t>
+      </w:r>
+      <w:proofErr w:type="spellEnd"/>
+      <w:r>
+        <w:t>-like</w:t>
       </w:r>
       <w:r>
         <w:t xml:space="preserve">, </w:t>
       </w:r>
+      <w:proofErr w:type="spellStart"/>
       <w:r>
         <w:t>souls</w:t>
       </w:r>
+      <w:proofErr w:type="spellEnd"/>
       <w:r>
         <w:t xml:space="preserve">, </w:t>
       </w:r>
+      <w:proofErr w:type="spellStart"/>
       <w:r>
         <w:t>platformer</w:t>
       </w:r>
-      <w:r>
-        <w:t>, PWA, közösségi platform, chat, fórum</w:t>
+      <w:proofErr w:type="spellEnd"/>
+      <w:r>
+        <w:t xml:space="preserve">, </w:t>
+      </w:r>
+      <w:r>
+        <w:t>tárgyak</w:t>
+      </w:r>
+      <w:r>
+        <w:t xml:space="preserve">, </w:t>
+      </w:r>
+      <w:r>
+        <w:t>játék</w:t>
+      </w:r>
+      <w:r>
+        <w:t xml:space="preserve">, </w:t>
+      </w:r>
+      <w:r>
+        <w:t>videojáték</w:t>
+      </w:r>
+      <w:r>
+        <w:t>, nyitott világ</w:t>
       </w:r>
     </w:p>
     <w:p>
@@ -1343,7 +1748,7 @@
         <w:br w:type="page"/>
       </w:r>
     </w:p>
-    <w:bookmarkStart w:id="5" w:name="_Toc210846848" w:displacedByCustomXml="next"/>
+    <w:bookmarkStart w:id="6" w:name="_Toc211103011" w:displacedByCustomXml="next"/>
     <w:sdt>
       <w:sdtPr>
         <w:rPr>
@@ -1375,7 +1780,7 @@
             </w:rPr>
             <w:t>Tartalomjegyzék</w:t>
           </w:r>
-          <w:bookmarkEnd w:id="5"/>
+          <w:bookmarkEnd w:id="6"/>
         </w:p>
         <w:p>
           <w:pPr>
@@ -1401,7 +1806,7 @@
           <w:r>
             <w:fldChar w:fldCharType="separate"/>
           </w:r>
-          <w:hyperlink w:anchor="_Toc210846846" w:history="1">
+          <w:hyperlink w:anchor="_Toc211103009" w:history="1">
             <w:r>
               <w:rPr>
                 <w:rStyle w:val="Hiperhivatkozs"/>
@@ -1428,7 +1833,7 @@
                 <w:noProof/>
                 <w:webHidden/>
               </w:rPr>
-              <w:instrText xml:space="preserve"> PAGEREF _Toc210846846 \h </w:instrText>
+              <w:instrText xml:space="preserve"> PAGEREF _Toc211103009 \h </w:instrText>
             </w:r>
             <w:r>
               <w:rPr>
@@ -1474,7 +1879,7 @@
               <w14:ligatures w14:val="standardContextual"/>
             </w:rPr>
           </w:pPr>
-          <w:hyperlink w:anchor="_Toc210846847" w:history="1">
+          <w:hyperlink w:anchor="_Toc211103010" w:history="1">
             <w:r>
               <w:rPr>
                 <w:rStyle w:val="Hiperhivatkozs"/>
@@ -1517,7 +1922,7 @@
                 <w:noProof/>
                 <w:webHidden/>
               </w:rPr>
-              <w:instrText xml:space="preserve"> PAGEREF _Toc210846847 \h </w:instrText>
+              <w:instrText xml:space="preserve"> PAGEREF _Toc211103010 \h </w:instrText>
             </w:r>
             <w:r>
               <w:rPr>
@@ -1563,7 +1968,7 @@
               <w14:ligatures w14:val="standardContextual"/>
             </w:rPr>
           </w:pPr>
-          <w:hyperlink w:anchor="_Toc210846848" w:history="1">
+          <w:hyperlink w:anchor="_Toc211103011" w:history="1">
             <w:r>
               <w:rPr>
                 <w:rStyle w:val="Hiperhivatkozs"/>
@@ -1591,7 +1996,7 @@
                 <w:noProof/>
                 <w:webHidden/>
               </w:rPr>
-              <w:instrText xml:space="preserve"> PAGEREF _Toc210846848 \h </w:instrText>
+              <w:instrText xml:space="preserve"> PAGEREF _Toc211103011 \h </w:instrText>
             </w:r>
             <w:r>
               <w:rPr>
@@ -1637,7 +2042,7 @@
               <w14:ligatures w14:val="standardContextual"/>
             </w:rPr>
           </w:pPr>
-          <w:hyperlink w:anchor="_Toc210846849" w:history="1">
+          <w:hyperlink w:anchor="_Toc211103012" w:history="1">
             <w:r>
               <w:rPr>
                 <w:rStyle w:val="Hiperhivatkozs"/>
@@ -1664,7 +2069,7 @@
                 <w:noProof/>
                 <w:webHidden/>
               </w:rPr>
-              <w:instrText xml:space="preserve"> PAGEREF _Toc210846849 \h </w:instrText>
+              <w:instrText xml:space="preserve"> PAGEREF _Toc211103012 \h </w:instrText>
             </w:r>
             <w:r>
               <w:rPr>
@@ -1685,6 +2090,372 @@
                 <w:webHidden/>
               </w:rPr>
               <w:t>6</w:t>
+            </w:r>
+            <w:r>
+              <w:rPr>
+                <w:noProof/>
+                <w:webHidden/>
+              </w:rPr>
+              <w:fldChar w:fldCharType="end"/>
+            </w:r>
+          </w:hyperlink>
+        </w:p>
+        <w:p>
+          <w:pPr>
+            <w:pStyle w:val="TJ1"/>
+            <w:tabs>
+              <w:tab w:val="right" w:leader="dot" w:pos="9062"/>
+            </w:tabs>
+            <w:rPr>
+              <w:rFonts w:asciiTheme="minorHAnsi" w:eastAsiaTheme="minorEastAsia" w:hAnsiTheme="minorHAnsi" w:cstheme="minorBidi"/>
+              <w:noProof/>
+              <w:kern w:val="2"/>
+              <w:szCs w:val="24"/>
+              <w:lang w:eastAsia="hu-HU"/>
+              <w14:ligatures w14:val="standardContextual"/>
+            </w:rPr>
+          </w:pPr>
+          <w:hyperlink w:anchor="_Toc211103013" w:history="1">
+            <w:r>
+              <w:rPr>
+                <w:rStyle w:val="Hiperhivatkozs"/>
+                <w:noProof/>
+              </w:rPr>
+              <w:t>1. Technológiák bemutatása</w:t>
+            </w:r>
+            <w:r>
+              <w:rPr>
+                <w:noProof/>
+                <w:webHidden/>
+              </w:rPr>
+              <w:tab/>
+            </w:r>
+            <w:r>
+              <w:rPr>
+                <w:noProof/>
+                <w:webHidden/>
+              </w:rPr>
+              <w:fldChar w:fldCharType="begin"/>
+            </w:r>
+            <w:r>
+              <w:rPr>
+                <w:noProof/>
+                <w:webHidden/>
+              </w:rPr>
+              <w:instrText xml:space="preserve"> PAGEREF _Toc211103013 \h </w:instrText>
+            </w:r>
+            <w:r>
+              <w:rPr>
+                <w:noProof/>
+                <w:webHidden/>
+              </w:rPr>
+            </w:r>
+            <w:r>
+              <w:rPr>
+                <w:noProof/>
+                <w:webHidden/>
+              </w:rPr>
+              <w:fldChar w:fldCharType="separate"/>
+            </w:r>
+            <w:r>
+              <w:rPr>
+                <w:noProof/>
+                <w:webHidden/>
+              </w:rPr>
+              <w:t>6</w:t>
+            </w:r>
+            <w:r>
+              <w:rPr>
+                <w:noProof/>
+                <w:webHidden/>
+              </w:rPr>
+              <w:fldChar w:fldCharType="end"/>
+            </w:r>
+          </w:hyperlink>
+        </w:p>
+        <w:p>
+          <w:pPr>
+            <w:pStyle w:val="TJ2"/>
+            <w:tabs>
+              <w:tab w:val="right" w:leader="dot" w:pos="9062"/>
+            </w:tabs>
+            <w:rPr>
+              <w:rFonts w:asciiTheme="minorHAnsi" w:eastAsiaTheme="minorEastAsia" w:hAnsiTheme="minorHAnsi" w:cstheme="minorBidi"/>
+              <w:noProof/>
+              <w:kern w:val="2"/>
+              <w:szCs w:val="24"/>
+              <w:lang w:eastAsia="hu-HU"/>
+              <w14:ligatures w14:val="standardContextual"/>
+            </w:rPr>
+          </w:pPr>
+          <w:hyperlink w:anchor="_Toc211103014" w:history="1">
+            <w:r>
+              <w:rPr>
+                <w:rStyle w:val="Hiperhivatkozs"/>
+                <w:noProof/>
+              </w:rPr>
+              <w:t>1.1. Programnyelvek, technológiák</w:t>
+            </w:r>
+            <w:r>
+              <w:rPr>
+                <w:noProof/>
+                <w:webHidden/>
+              </w:rPr>
+              <w:tab/>
+            </w:r>
+            <w:r>
+              <w:rPr>
+                <w:noProof/>
+                <w:webHidden/>
+              </w:rPr>
+              <w:fldChar w:fldCharType="begin"/>
+            </w:r>
+            <w:r>
+              <w:rPr>
+                <w:noProof/>
+                <w:webHidden/>
+              </w:rPr>
+              <w:instrText xml:space="preserve"> PAGEREF _Toc211103014 \h </w:instrText>
+            </w:r>
+            <w:r>
+              <w:rPr>
+                <w:noProof/>
+                <w:webHidden/>
+              </w:rPr>
+            </w:r>
+            <w:r>
+              <w:rPr>
+                <w:noProof/>
+                <w:webHidden/>
+              </w:rPr>
+              <w:fldChar w:fldCharType="separate"/>
+            </w:r>
+            <w:r>
+              <w:rPr>
+                <w:noProof/>
+                <w:webHidden/>
+              </w:rPr>
+              <w:t>6</w:t>
+            </w:r>
+            <w:r>
+              <w:rPr>
+                <w:noProof/>
+                <w:webHidden/>
+              </w:rPr>
+              <w:fldChar w:fldCharType="end"/>
+            </w:r>
+          </w:hyperlink>
+        </w:p>
+        <w:p>
+          <w:pPr>
+            <w:pStyle w:val="TJ3"/>
+            <w:tabs>
+              <w:tab w:val="right" w:leader="dot" w:pos="9062"/>
+            </w:tabs>
+            <w:rPr>
+              <w:rFonts w:asciiTheme="minorHAnsi" w:eastAsiaTheme="minorEastAsia" w:hAnsiTheme="minorHAnsi" w:cstheme="minorBidi"/>
+              <w:noProof/>
+              <w:kern w:val="2"/>
+              <w:szCs w:val="24"/>
+              <w:lang w:eastAsia="hu-HU"/>
+              <w14:ligatures w14:val="standardContextual"/>
+            </w:rPr>
+          </w:pPr>
+          <w:hyperlink w:anchor="_Toc211103015" w:history="1">
+            <w:r>
+              <w:rPr>
+                <w:rStyle w:val="Hiperhivatkozs"/>
+                <w:noProof/>
+              </w:rPr>
+              <w:t>1.1.1. Godot</w:t>
+            </w:r>
+            <w:r>
+              <w:rPr>
+                <w:noProof/>
+                <w:webHidden/>
+              </w:rPr>
+              <w:tab/>
+            </w:r>
+            <w:r>
+              <w:rPr>
+                <w:noProof/>
+                <w:webHidden/>
+              </w:rPr>
+              <w:fldChar w:fldCharType="begin"/>
+            </w:r>
+            <w:r>
+              <w:rPr>
+                <w:noProof/>
+                <w:webHidden/>
+              </w:rPr>
+              <w:instrText xml:space="preserve"> PAGEREF _Toc211103015 \h </w:instrText>
+            </w:r>
+            <w:r>
+              <w:rPr>
+                <w:noProof/>
+                <w:webHidden/>
+              </w:rPr>
+            </w:r>
+            <w:r>
+              <w:rPr>
+                <w:noProof/>
+                <w:webHidden/>
+              </w:rPr>
+              <w:fldChar w:fldCharType="separate"/>
+            </w:r>
+            <w:r>
+              <w:rPr>
+                <w:noProof/>
+                <w:webHidden/>
+              </w:rPr>
+              <w:t>6</w:t>
+            </w:r>
+            <w:r>
+              <w:rPr>
+                <w:noProof/>
+                <w:webHidden/>
+              </w:rPr>
+              <w:fldChar w:fldCharType="end"/>
+            </w:r>
+          </w:hyperlink>
+        </w:p>
+        <w:p>
+          <w:pPr>
+            <w:pStyle w:val="TJ3"/>
+            <w:tabs>
+              <w:tab w:val="right" w:leader="dot" w:pos="9062"/>
+            </w:tabs>
+            <w:rPr>
+              <w:rFonts w:asciiTheme="minorHAnsi" w:eastAsiaTheme="minorEastAsia" w:hAnsiTheme="minorHAnsi" w:cstheme="minorBidi"/>
+              <w:noProof/>
+              <w:kern w:val="2"/>
+              <w:szCs w:val="24"/>
+              <w:lang w:eastAsia="hu-HU"/>
+              <w14:ligatures w14:val="standardContextual"/>
+            </w:rPr>
+          </w:pPr>
+          <w:hyperlink w:anchor="_Toc211103016" w:history="1">
+            <w:r>
+              <w:rPr>
+                <w:rStyle w:val="Hiperhivatkozs"/>
+                <w:noProof/>
+              </w:rPr>
+              <w:t>1.1.2. CSS</w:t>
+            </w:r>
+            <w:r>
+              <w:rPr>
+                <w:noProof/>
+                <w:webHidden/>
+              </w:rPr>
+              <w:tab/>
+            </w:r>
+            <w:r>
+              <w:rPr>
+                <w:noProof/>
+                <w:webHidden/>
+              </w:rPr>
+              <w:fldChar w:fldCharType="begin"/>
+            </w:r>
+            <w:r>
+              <w:rPr>
+                <w:noProof/>
+                <w:webHidden/>
+              </w:rPr>
+              <w:instrText xml:space="preserve"> PAGEREF _Toc211103016 \h </w:instrText>
+            </w:r>
+            <w:r>
+              <w:rPr>
+                <w:noProof/>
+                <w:webHidden/>
+              </w:rPr>
+            </w:r>
+            <w:r>
+              <w:rPr>
+                <w:noProof/>
+                <w:webHidden/>
+              </w:rPr>
+              <w:fldChar w:fldCharType="separate"/>
+            </w:r>
+            <w:r>
+              <w:rPr>
+                <w:noProof/>
+                <w:webHidden/>
+              </w:rPr>
+              <w:t>7</w:t>
+            </w:r>
+            <w:r>
+              <w:rPr>
+                <w:noProof/>
+                <w:webHidden/>
+              </w:rPr>
+              <w:fldChar w:fldCharType="end"/>
+            </w:r>
+          </w:hyperlink>
+        </w:p>
+        <w:p>
+          <w:pPr>
+            <w:pStyle w:val="TJ1"/>
+            <w:tabs>
+              <w:tab w:val="right" w:leader="dot" w:pos="9062"/>
+            </w:tabs>
+            <w:rPr>
+              <w:rFonts w:asciiTheme="minorHAnsi" w:eastAsiaTheme="minorEastAsia" w:hAnsiTheme="minorHAnsi" w:cstheme="minorBidi"/>
+              <w:noProof/>
+              <w:kern w:val="2"/>
+              <w:szCs w:val="24"/>
+              <w:lang w:eastAsia="hu-HU"/>
+              <w14:ligatures w14:val="standardContextual"/>
+            </w:rPr>
+          </w:pPr>
+          <w:hyperlink w:anchor="_Toc211103017" w:history="1">
+            <w:r>
+              <w:rPr>
+                <w:rStyle w:val="Hiperhivatkozs"/>
+                <w:caps/>
+                <w:noProof/>
+              </w:rPr>
+              <w:t>Irodalomjegyzék</w:t>
+            </w:r>
+            <w:r>
+              <w:rPr>
+                <w:noProof/>
+                <w:webHidden/>
+              </w:rPr>
+              <w:tab/>
+            </w:r>
+            <w:r>
+              <w:rPr>
+                <w:noProof/>
+                <w:webHidden/>
+              </w:rPr>
+              <w:fldChar w:fldCharType="begin"/>
+            </w:r>
+            <w:r>
+              <w:rPr>
+                <w:noProof/>
+                <w:webHidden/>
+              </w:rPr>
+              <w:instrText xml:space="preserve"> PAGEREF _Toc211103017 \h </w:instrText>
+            </w:r>
+            <w:r>
+              <w:rPr>
+                <w:noProof/>
+                <w:webHidden/>
+              </w:rPr>
+            </w:r>
+            <w:r>
+              <w:rPr>
+                <w:noProof/>
+                <w:webHidden/>
+              </w:rPr>
+              <w:fldChar w:fldCharType="separate"/>
+            </w:r>
+            <w:r>
+              <w:rPr>
+                <w:noProof/>
+                <w:webHidden/>
+              </w:rPr>
+              <w:t>8</w:t>
             </w:r>
             <w:r>
               <w:rPr>
@@ -1730,55 +2501,200 @@
       <w:pPr>
         <w:pStyle w:val="SAJAT1"/>
       </w:pPr>
-      <w:bookmarkStart w:id="6" w:name="_Toc198759665"/>
-      <w:bookmarkStart w:id="7" w:name="_Toc210846849"/>
+      <w:bookmarkStart w:id="7" w:name="_Toc198759665"/>
+      <w:bookmarkStart w:id="8" w:name="_Toc211103012"/>
       <w:r>
         <w:lastRenderedPageBreak/>
         <w:t>BEVEZETÉS</w:t>
       </w:r>
-      <w:bookmarkEnd w:id="6"/>
       <w:bookmarkEnd w:id="7"/>
+      <w:bookmarkEnd w:id="8"/>
     </w:p>
     <w:p>
       <w:pPr>
         <w:pStyle w:val="SAJAT-SIMA"/>
       </w:pPr>
       <w:r>
-        <w:t>TODO</w:t>
+        <w:t>A videojáték-fejlesztés az elmúlt évtizedekben az informatikai ipar egyik legdinamikusabban fejlődő területévé vált. A játékkészítés mára nem csupán szórakoztatóipari tevékenység, hanem komplex szoftverfejlesztési folyamat, amely ötvözi a programozást, a grafikai tervezést, a hangdizájnt és a mesterséges intelligenciát. A játékfejlesztő eszközök és motorok fejlődése lehetővé tette, hogy kis fejlesztőcsapatok vagy akár egyéni alkotók is professzionális minőségű játékokat hozzanak létre.</w:t>
+      </w:r>
+    </w:p>
+    <w:p>
+      <w:pPr>
+        <w:pStyle w:val="SAJAT-SIMA"/>
+      </w:pPr>
+      <w:r>
+        <w:tab/>
+      </w:r>
+      <w:r>
+        <w:t>A szakdolgozat célja egy 2D, úgynevezett „</w:t>
+      </w:r>
+      <w:proofErr w:type="spellStart"/>
+      <w:r>
+        <w:t>souls</w:t>
+      </w:r>
+      <w:proofErr w:type="spellEnd"/>
+      <w:r>
+        <w:t xml:space="preserve">-like” </w:t>
+      </w:r>
+      <w:proofErr w:type="spellStart"/>
+      <w:r>
+        <w:t>platformer</w:t>
+      </w:r>
+      <w:proofErr w:type="spellEnd"/>
+      <w:r>
+        <w:t xml:space="preserve"> játék megvalósítása a </w:t>
+      </w:r>
+      <w:proofErr w:type="spellStart"/>
+      <w:r>
+        <w:t>Godot</w:t>
+      </w:r>
+      <w:proofErr w:type="spellEnd"/>
+      <w:r>
+        <w:t xml:space="preserve"> </w:t>
+      </w:r>
+      <w:proofErr w:type="spellStart"/>
+      <w:r>
+        <w:t>Engine</w:t>
+      </w:r>
+      <w:proofErr w:type="spellEnd"/>
+      <w:r>
+        <w:t xml:space="preserve"> segítségével. A „</w:t>
+      </w:r>
+      <w:proofErr w:type="spellStart"/>
+      <w:r>
+        <w:t>souls</w:t>
+      </w:r>
+      <w:proofErr w:type="spellEnd"/>
+      <w:r>
+        <w:t xml:space="preserve">-like” kifejezés olyan játékstílust jelöl, amelyet a </w:t>
+      </w:r>
+      <w:proofErr w:type="spellStart"/>
+      <w:r>
+        <w:t>Dark</w:t>
+      </w:r>
+      <w:proofErr w:type="spellEnd"/>
+      <w:r>
+        <w:t xml:space="preserve"> </w:t>
+      </w:r>
+      <w:proofErr w:type="spellStart"/>
+      <w:r>
+        <w:t>Souls</w:t>
+      </w:r>
+      <w:proofErr w:type="spellEnd"/>
+      <w:r>
+        <w:t xml:space="preserve"> sorozat inspirált: a jellemzői közé tartozik a magas nehézségi szint, a pontos időzítést igénylő harcrendszer, valamint a fokozatosan felfedezhető, összefüggő játéktér. A cél egy olyan prototípus létrehozása, amely hűen visszaadja ennek a műfajnak a hangulatát és mechanikai elemeit, ugyanakkor bemutatja a </w:t>
+      </w:r>
+      <w:proofErr w:type="spellStart"/>
+      <w:r>
+        <w:t>Godot</w:t>
+      </w:r>
+      <w:proofErr w:type="spellEnd"/>
+      <w:r>
+        <w:t xml:space="preserve"> </w:t>
+      </w:r>
+      <w:proofErr w:type="spellStart"/>
+      <w:r>
+        <w:t>Engine</w:t>
+      </w:r>
+      <w:proofErr w:type="spellEnd"/>
+      <w:r>
+        <w:t xml:space="preserve"> fejlesztési lehetőségeit és hatékonyságát.</w:t>
+      </w:r>
+    </w:p>
+    <w:p>
+      <w:pPr>
+        <w:pStyle w:val="SAJAT-SIMA"/>
+      </w:pPr>
+      <w:r>
+        <w:tab/>
+      </w:r>
+      <w:r>
+        <w:t xml:space="preserve">A választás indoka kettős: egyrészt a </w:t>
+      </w:r>
+      <w:proofErr w:type="spellStart"/>
+      <w:r>
+        <w:t>Godot</w:t>
+      </w:r>
+      <w:proofErr w:type="spellEnd"/>
+      <w:r>
+        <w:t xml:space="preserve"> </w:t>
+      </w:r>
+      <w:proofErr w:type="spellStart"/>
+      <w:r>
+        <w:t>Engine</w:t>
+      </w:r>
+      <w:proofErr w:type="spellEnd"/>
+      <w:r>
+        <w:t xml:space="preserve"> nyílt forráskódú és szabadon felhasználható, így ideális környezet az oktatási és kísérleti célú fejlesztésekhez; másrészt a </w:t>
+      </w:r>
+      <w:proofErr w:type="spellStart"/>
+      <w:r>
+        <w:t>souls</w:t>
+      </w:r>
+      <w:proofErr w:type="spellEnd"/>
+      <w:r>
+        <w:t>-like műfaj összetett játékmenete kiváló lehetőséget biztosít a különböző játékrendszerek — például harc, mesterséges intelligencia, fizika és felhasználói interfész — integrálásának bemutatására. A projekt során a hangsúly a játékmenet logikai felépítésén, a karaktervezérlésen, az ellenségek viselkedésén és a pályarendszer kialakításán lesz.</w:t>
+      </w:r>
+    </w:p>
+    <w:p>
+      <w:pPr>
+        <w:pStyle w:val="SAJAT-SIMA"/>
+      </w:pPr>
+      <w:r>
+        <w:tab/>
+      </w:r>
+      <w:r>
+        <w:t xml:space="preserve">A dolgozat a fejlesztési folyamat elméleti és gyakorlati aspektusait egyaránt tárgyalja. Az első fejezet a </w:t>
+      </w:r>
+      <w:proofErr w:type="spellStart"/>
+      <w:r>
+        <w:t>Godot</w:t>
+      </w:r>
+      <w:proofErr w:type="spellEnd"/>
+      <w:r>
+        <w:t xml:space="preserve"> játékmotor működését, felépítését és programozási környezetét mutatja be. Ezt követően részletesen ismertetésre kerül a játék tervezése, az implementáció folyamata, valamint az alkalmazott technológiák. A záró fejezet a fejlesztés során szerzett tapasztalatokat, valamint a lehetséges továbbfejlesztési irányokat foglalja össze.</w:t>
       </w:r>
     </w:p>
     <w:p>
       <w:pPr>
         <w:pStyle w:val="SAJAT1"/>
       </w:pPr>
-      <w:bookmarkStart w:id="8" w:name="_Toc198759666"/>
+      <w:bookmarkStart w:id="9" w:name="_Toc198759666"/>
+      <w:bookmarkStart w:id="10" w:name="_Toc211103013"/>
       <w:r>
         <w:t>1. Technológiák bemutatása</w:t>
       </w:r>
-      <w:bookmarkEnd w:id="8"/>
+      <w:bookmarkEnd w:id="9"/>
+      <w:bookmarkEnd w:id="10"/>
     </w:p>
     <w:p>
       <w:pPr>
         <w:pStyle w:val="SAJAT2"/>
       </w:pPr>
-      <w:bookmarkStart w:id="9" w:name="_Toc198759667"/>
+      <w:bookmarkStart w:id="11" w:name="_Toc198759667"/>
+      <w:bookmarkStart w:id="12" w:name="_Toc211103014"/>
       <w:r>
         <w:t>1.1. Programnyelvek, technológiák</w:t>
       </w:r>
-      <w:bookmarkEnd w:id="9"/>
+      <w:bookmarkEnd w:id="11"/>
+      <w:bookmarkEnd w:id="12"/>
     </w:p>
     <w:p>
       <w:pPr>
         <w:pStyle w:val="SAJAT3"/>
       </w:pPr>
-      <w:bookmarkStart w:id="10" w:name="_Toc198759668"/>
+      <w:bookmarkStart w:id="13" w:name="_Toc198759668"/>
+      <w:bookmarkStart w:id="14" w:name="_Toc211103015"/>
       <w:r>
         <w:t xml:space="preserve">1.1.1. </w:t>
       </w:r>
-      <w:bookmarkEnd w:id="10"/>
+      <w:bookmarkEnd w:id="13"/>
+      <w:proofErr w:type="spellStart"/>
       <w:r>
         <w:t>Godot</w:t>
       </w:r>
+      <w:bookmarkEnd w:id="14"/>
+      <w:proofErr w:type="spellEnd"/>
     </w:p>
     <w:p>
       <w:pPr>
@@ -1787,177 +2703,231 @@
       <w:r>
         <w:t xml:space="preserve">A </w:t>
       </w:r>
+      <w:proofErr w:type="spellStart"/>
       <w:r>
         <w:rPr>
           <w:b/>
           <w:bCs/>
         </w:rPr>
-        <w:t>Godot Engine</w:t>
-      </w:r>
-      <w:r>
-        <w:t xml:space="preserve"> egy modern, nyílt forráskódú játékmotor, amelyet Juan Linietsky és Ariel Manzur fejlesztett ki, és 2014-ben jelent meg az első stabil változata. A motor célja egy egységes, platformfüggetlen fejlesztői környezet biztosítása 2D és 3D játékok készítéséhez. A Godot alapja </w:t>
-      </w:r>
+        <w:t>Godot</w:t>
+      </w:r>
+      <w:proofErr w:type="spellEnd"/>
       <w:r>
         <w:rPr>
           <w:b/>
           <w:bCs/>
         </w:rPr>
-        <w:t>C++ nyelven</w:t>
-      </w:r>
-      <w:r>
-        <w:t xml:space="preserve"> íródott, és </w:t>
-      </w:r>
+        <w:t xml:space="preserve"> </w:t>
+      </w:r>
+      <w:proofErr w:type="spellStart"/>
       <w:r>
         <w:rPr>
           <w:b/>
           <w:bCs/>
         </w:rPr>
-        <w:t>GDScript</w:t>
-      </w:r>
-      <w:r>
-        <w:t xml:space="preserve"> nevű, kifejezetten a játékfejlesztéshez tervezett, magas szintű szkriptnyelvet használ. A projektet a </w:t>
+        <w:t>Engine</w:t>
+      </w:r>
+      <w:proofErr w:type="spellEnd"/>
+      <w:r>
+        <w:t xml:space="preserve"> egy modern, nyílt forráskódú játékmotor, amelyet Juan </w:t>
+      </w:r>
+      <w:proofErr w:type="spellStart"/>
+      <w:r>
+        <w:t>Linietsky</w:t>
+      </w:r>
+      <w:proofErr w:type="spellEnd"/>
+      <w:r>
+        <w:t xml:space="preserve"> és Ariel </w:t>
+      </w:r>
+      <w:proofErr w:type="spellStart"/>
+      <w:r>
+        <w:t>Manzur</w:t>
+      </w:r>
+      <w:proofErr w:type="spellEnd"/>
+      <w:r>
+        <w:t xml:space="preserve"> fejlesztett ki, és 2014-ben jelent meg az első stabil változata. A motor célja egy </w:t>
+      </w:r>
+      <w:r>
+        <w:lastRenderedPageBreak/>
+        <w:t xml:space="preserve">egységes, platformfüggetlen fejlesztői környezet biztosítása 2D és 3D játékok készítéséhez. A </w:t>
+      </w:r>
+      <w:proofErr w:type="spellStart"/>
+      <w:r>
+        <w:t>Godot</w:t>
+      </w:r>
+      <w:proofErr w:type="spellEnd"/>
+      <w:r>
+        <w:t xml:space="preserve"> alapja </w:t>
       </w:r>
       <w:r>
         <w:rPr>
           <w:b/>
           <w:bCs/>
         </w:rPr>
-        <w:t>Godot Foundation</w:t>
-      </w:r>
-      <w:r>
-        <w:t xml:space="preserve"> és egy aktív közösség tartja fenn, amely folyamatos frissítésekkel és kiegészítésekkel biztosítja a rendszer fejlődését és hosszú távú támogatását.</w:t>
-      </w:r>
-    </w:p>
-    <w:p>
-      <w:pPr>
-        <w:pStyle w:val="SAJAT-SIMA"/>
-      </w:pPr>
-      <w:r>
-        <w:tab/>
-      </w:r>
-      <w:r>
-        <w:t xml:space="preserve">A Godot a </w:t>
-      </w:r>
+        <w:t>C++ nyelven</w:t>
+      </w:r>
+      <w:r>
+        <w:t xml:space="preserve"> íródott, és </w:t>
+      </w:r>
+      <w:proofErr w:type="spellStart"/>
       <w:r>
         <w:rPr>
           <w:b/>
           <w:bCs/>
         </w:rPr>
-        <w:t>jelenet- és csomópontalapú architektúrára</w:t>
-      </w:r>
-      <w:r>
-        <w:t xml:space="preserve"> épül, amely moduláris felépítést és magas fokú újrafelhasználhatóságot tesz lehetővé. A motor beépített komponensei között megtalálható a </w:t>
-      </w:r>
+        <w:t>GDScript</w:t>
+      </w:r>
+      <w:proofErr w:type="spellEnd"/>
+      <w:r>
+        <w:t xml:space="preserve"> nevű, kifejezetten a játékfejlesztéshez tervezett, magas szintű </w:t>
+      </w:r>
+      <w:proofErr w:type="spellStart"/>
+      <w:r>
+        <w:t>szkriptnyelvet</w:t>
+      </w:r>
+      <w:proofErr w:type="spellEnd"/>
+      <w:r>
+        <w:t xml:space="preserve"> használ. A projektet a </w:t>
+      </w:r>
+      <w:proofErr w:type="spellStart"/>
       <w:r>
         <w:rPr>
           <w:b/>
           <w:bCs/>
         </w:rPr>
-        <w:t>fizikai rendszer</w:t>
-      </w:r>
-      <w:r>
-        <w:t xml:space="preserve">, az </w:t>
-      </w:r>
+        <w:t>Godot</w:t>
+      </w:r>
+      <w:proofErr w:type="spellEnd"/>
       <w:r>
         <w:rPr>
           <w:b/>
           <w:bCs/>
         </w:rPr>
-        <w:t>animációkezelés</w:t>
-      </w:r>
-      <w:r>
-        <w:t xml:space="preserve">, a </w:t>
-      </w:r>
+        <w:t xml:space="preserve"> </w:t>
+      </w:r>
+      <w:proofErr w:type="spellStart"/>
       <w:r>
         <w:rPr>
           <w:b/>
           <w:bCs/>
         </w:rPr>
-        <w:t>vizuális shaderrendszer</w:t>
-      </w:r>
-      <w:r>
-        <w:t xml:space="preserve">, valamint a </w:t>
+        <w:t>Foundation</w:t>
+      </w:r>
+      <w:proofErr w:type="spellEnd"/>
+      <w:r>
+        <w:t xml:space="preserve"> és egy aktív közösség tartja fenn, amely folyamatos frissítésekkel és kiegészítésekkel biztosítja a rendszer fejlődését és hosszú távú támogatását.</w:t>
+      </w:r>
+    </w:p>
+    <w:p>
+      <w:pPr>
+        <w:pStyle w:val="SAJAT-SIMA"/>
+      </w:pPr>
+      <w:r>
+        <w:tab/>
+      </w:r>
+      <w:r>
+        <w:t xml:space="preserve">A </w:t>
+      </w:r>
+      <w:proofErr w:type="spellStart"/>
+      <w:r>
+        <w:t>Godot</w:t>
+      </w:r>
+      <w:proofErr w:type="spellEnd"/>
+      <w:r>
+        <w:t xml:space="preserve"> a </w:t>
       </w:r>
       <w:r>
         <w:rPr>
           <w:b/>
           <w:bCs/>
         </w:rPr>
-        <w:t>felhasználói felületek kialakítását</w:t>
-      </w:r>
-      <w:r>
-        <w:t xml:space="preserve"> segítő eszköztár. A fejlesztők több szkriptnyelv közül választhatnak, így a GDScript mellett </w:t>
+        <w:t>jelenet- és csomópontalapú architektúrára</w:t>
+      </w:r>
+      <w:r>
+        <w:t xml:space="preserve"> épül, amely moduláris felépítést és magas fokú </w:t>
+      </w:r>
+      <w:proofErr w:type="spellStart"/>
+      <w:r>
+        <w:t>újrafelhasználhatóságot</w:t>
+      </w:r>
+      <w:proofErr w:type="spellEnd"/>
+      <w:r>
+        <w:t xml:space="preserve"> tesz lehetővé. A motor beépített komponensei között megtalálható a </w:t>
       </w:r>
       <w:r>
         <w:rPr>
           <w:b/>
           <w:bCs/>
         </w:rPr>
-        <w:t>C# és C++</w:t>
-      </w:r>
-      <w:r>
-        <w:t xml:space="preserve"> is használható, ami megkönnyíti a különböző fejlesztési igényekhez való alkalmazkodást.</w:t>
-      </w:r>
-    </w:p>
-    <w:p>
-      <w:pPr>
-        <w:pStyle w:val="SAJAT-SIMA"/>
-      </w:pPr>
-      <w:r>
-        <w:tab/>
-      </w:r>
-      <w:r>
-        <w:t xml:space="preserve">A Godot Engine előnyei közé tartozik, hogy </w:t>
+        <w:t>fizikai rendszer</w:t>
+      </w:r>
+      <w:r>
+        <w:t xml:space="preserve">, az </w:t>
       </w:r>
       <w:r>
         <w:rPr>
           <w:b/>
           <w:bCs/>
         </w:rPr>
-        <w:t>teljesen platformfüggetlen</w:t>
-      </w:r>
-      <w:r>
-        <w:t xml:space="preserve">, és támogatja a játékok exportálását </w:t>
+        <w:t>animációkezelés</w:t>
+      </w:r>
+      <w:r>
+        <w:t xml:space="preserve">, a </w:t>
       </w:r>
       <w:r>
         <w:rPr>
           <w:b/>
           <w:bCs/>
         </w:rPr>
-        <w:t>Windows, Linux, macOS, Android, iOS és Web (HTML5)</w:t>
-      </w:r>
-      <w:r>
-        <w:t xml:space="preserve"> rendszerekre. A motor jól integrálható külső eszközökkel, például </w:t>
-      </w:r>
+        <w:t xml:space="preserve">vizuális </w:t>
+      </w:r>
+      <w:proofErr w:type="spellStart"/>
       <w:r>
         <w:rPr>
           <w:b/>
           <w:bCs/>
         </w:rPr>
-        <w:t>Blenderrel, REST API-kkal vagy adatbázisokkal</w:t>
-      </w:r>
-      <w:r>
-        <w:t xml:space="preserve">, továbbá lehetőséget nyújt </w:t>
+        <w:t>shaderrendszer</w:t>
+      </w:r>
+      <w:proofErr w:type="spellEnd"/>
+      <w:r>
+        <w:t xml:space="preserve">, valamint a </w:t>
       </w:r>
       <w:r>
         <w:rPr>
           <w:b/>
           <w:bCs/>
         </w:rPr>
-        <w:t>VR- és AR-fejlesztésekre</w:t>
-      </w:r>
-      <w:r>
-        <w:t xml:space="preserve">, valamint </w:t>
+        <w:t>felhasználói felületek kialakítását</w:t>
+      </w:r>
+      <w:r>
+        <w:t xml:space="preserve"> segítő eszköztár. A fejlesztők több </w:t>
+      </w:r>
+      <w:proofErr w:type="spellStart"/>
+      <w:r>
+        <w:t>szkriptnyelv</w:t>
+      </w:r>
+      <w:proofErr w:type="spellEnd"/>
+      <w:r>
+        <w:t xml:space="preserve"> közül választhatnak, így a </w:t>
+      </w:r>
+      <w:proofErr w:type="spellStart"/>
+      <w:r>
+        <w:t>GDScript</w:t>
+      </w:r>
+      <w:proofErr w:type="spellEnd"/>
+      <w:r>
+        <w:t xml:space="preserve"> mellett </w:t>
       </w:r>
       <w:r>
         <w:rPr>
           <w:b/>
           <w:bCs/>
         </w:rPr>
-        <w:t>multiplayer rendszerek</w:t>
-      </w:r>
-      <w:r>
-        <w:t xml:space="preserve"> kialakítására is.</w:t>
+        <w:t>C# és C++</w:t>
+      </w:r>
+      <w:r>
+        <w:t xml:space="preserve"> is használható, ami megkönnyíti a különböző fejlesztési igényekhez való alkalmazkodást.</w:t>
       </w:r>
     </w:p>
     <w:p>
@@ -1968,39 +2938,205 @@
         <w:tab/>
       </w:r>
       <w:r>
-        <w:t xml:space="preserve">A Godot választása azért indokolt, mert egy </w:t>
+        <w:t xml:space="preserve">A </w:t>
+      </w:r>
+      <w:proofErr w:type="spellStart"/>
+      <w:r>
+        <w:t>Godot</w:t>
+      </w:r>
+      <w:proofErr w:type="spellEnd"/>
+      <w:r>
+        <w:t xml:space="preserve"> </w:t>
+      </w:r>
+      <w:proofErr w:type="spellStart"/>
+      <w:r>
+        <w:t>Engine</w:t>
+      </w:r>
+      <w:proofErr w:type="spellEnd"/>
+      <w:r>
+        <w:t xml:space="preserve"> előnyei közé tartozik, hogy </w:t>
       </w:r>
       <w:r>
         <w:rPr>
           <w:b/>
           <w:bCs/>
         </w:rPr>
+        <w:t>teljesen platformfüggetlen</w:t>
+      </w:r>
+      <w:r>
+        <w:t xml:space="preserve">, és támogatja a játékok exportálását </w:t>
+      </w:r>
+      <w:r>
+        <w:rPr>
+          <w:b/>
+          <w:bCs/>
+        </w:rPr>
+        <w:t xml:space="preserve">Windows, Linux, </w:t>
+      </w:r>
+      <w:proofErr w:type="spellStart"/>
+      <w:r>
+        <w:rPr>
+          <w:b/>
+          <w:bCs/>
+        </w:rPr>
+        <w:t>macOS</w:t>
+      </w:r>
+      <w:proofErr w:type="spellEnd"/>
+      <w:r>
+        <w:rPr>
+          <w:b/>
+          <w:bCs/>
+        </w:rPr>
+        <w:t>, Android, iOS és Web (HTML5)</w:t>
+      </w:r>
+      <w:r>
+        <w:t xml:space="preserve"> rendszerekre. A motor jól integrálható külső eszközökkel, például </w:t>
+      </w:r>
+      <w:proofErr w:type="spellStart"/>
+      <w:r>
+        <w:rPr>
+          <w:b/>
+          <w:bCs/>
+        </w:rPr>
+        <w:t>Blenderrel</w:t>
+      </w:r>
+      <w:proofErr w:type="spellEnd"/>
+      <w:r>
+        <w:rPr>
+          <w:b/>
+          <w:bCs/>
+        </w:rPr>
+        <w:t>, REST API-</w:t>
+      </w:r>
+      <w:proofErr w:type="spellStart"/>
+      <w:r>
+        <w:rPr>
+          <w:b/>
+          <w:bCs/>
+        </w:rPr>
+        <w:t>kkal</w:t>
+      </w:r>
+      <w:proofErr w:type="spellEnd"/>
+      <w:r>
+        <w:rPr>
+          <w:b/>
+          <w:bCs/>
+        </w:rPr>
+        <w:t xml:space="preserve"> vagy adatbázisokkal</w:t>
+      </w:r>
+      <w:r>
+        <w:t xml:space="preserve">, továbbá lehetőséget nyújt </w:t>
+      </w:r>
+      <w:r>
+        <w:rPr>
+          <w:b/>
+          <w:bCs/>
+        </w:rPr>
+        <w:t>VR- és AR-fejlesztésekre</w:t>
+      </w:r>
+      <w:r>
+        <w:t xml:space="preserve">, valamint </w:t>
+      </w:r>
+      <w:proofErr w:type="spellStart"/>
+      <w:r>
+        <w:rPr>
+          <w:b/>
+          <w:bCs/>
+        </w:rPr>
+        <w:t>multiplayer</w:t>
+      </w:r>
+      <w:proofErr w:type="spellEnd"/>
+      <w:r>
+        <w:rPr>
+          <w:b/>
+          <w:bCs/>
+        </w:rPr>
+        <w:t xml:space="preserve"> rendszerek</w:t>
+      </w:r>
+      <w:r>
+        <w:t xml:space="preserve"> kialakítására is.</w:t>
+      </w:r>
+    </w:p>
+    <w:p>
+      <w:pPr>
+        <w:pStyle w:val="SAJAT-SIMA"/>
+      </w:pPr>
+      <w:r>
+        <w:tab/>
+      </w:r>
+      <w:r>
+        <w:t xml:space="preserve">A </w:t>
+      </w:r>
+      <w:proofErr w:type="spellStart"/>
+      <w:r>
+        <w:t>Godot</w:t>
+      </w:r>
+      <w:proofErr w:type="spellEnd"/>
+      <w:r>
+        <w:t xml:space="preserve"> választása azért indokolt, mert egy </w:t>
+      </w:r>
+      <w:r>
+        <w:rPr>
+          <w:b/>
+          <w:bCs/>
+        </w:rPr>
         <w:t>ingyenesen elérhető, átlátható és professzionális fejlesztőkörnyezetet</w:t>
       </w:r>
       <w:r>
-        <w:t xml:space="preserve"> kínál, amely magas fokú rugalmasságot biztosít. A hivatalos dokumentáció részletes útmutatókat és példákat tartalmaz, míg az aktív fejlesztői közösség fórumokon, blogokon és közösségi platformokon keresztül folyamatosan bővíti a tudásbázist. A motor nyílt forráskódjának köszönhetően a fejlesztők teljes kontrollt </w:t>
-      </w:r>
+        <w:t xml:space="preserve"> kínál, amely magas fokú rugalmasságot biztosít. A hivatalos dokumentáció részletes útmutatókat és példákat tartalmaz, míg az aktív fejlesztői közösség fórumokon, blogokon és közösségi platformokon keresztül folyamatosan bővíti a tudásbázist. A motor nyílt forráskódjának köszönhetően a fejlesztők teljes kontrollt gyakorolhatnak a projekt felett, ami különösen fontos a kutatás-fejlesztési és oktatási célú felhasználás során.</w:t>
+      </w:r>
+    </w:p>
+    <w:p>
+      <w:pPr>
+        <w:pStyle w:val="SAJAT3"/>
+      </w:pPr>
+      <w:bookmarkStart w:id="15" w:name="_Toc198759669"/>
+      <w:bookmarkStart w:id="16" w:name="_Toc211103016"/>
+      <w:r>
+        <w:t>1.1.2. CSS</w:t>
+      </w:r>
+      <w:bookmarkEnd w:id="15"/>
+      <w:bookmarkEnd w:id="16"/>
+    </w:p>
+    <w:p>
+      <w:pPr>
+        <w:pStyle w:val="SAJAT-SIMA"/>
+      </w:pPr>
+      <w:r>
+        <w:t>A weboldal megjelenítéséhez a CSS (</w:t>
+      </w:r>
+      <w:proofErr w:type="spellStart"/>
+      <w:r>
+        <w:t>Cascading</w:t>
+      </w:r>
+      <w:proofErr w:type="spellEnd"/>
+      <w:r>
+        <w:t xml:space="preserve"> </w:t>
+      </w:r>
+      <w:proofErr w:type="spellStart"/>
+      <w:r>
+        <w:t>Style</w:t>
+      </w:r>
+      <w:proofErr w:type="spellEnd"/>
+      <w:r>
+        <w:t xml:space="preserve"> </w:t>
+      </w:r>
+      <w:proofErr w:type="spellStart"/>
+      <w:r>
+        <w:t>Sheets</w:t>
+      </w:r>
+      <w:proofErr w:type="spellEnd"/>
+      <w:r>
+        <w:t xml:space="preserve">) stílusleíró nyelvet használtam, amely lehetővé teszi a tartalom és a forma szétválasztását. Különös figyelmet fordítottam a színek összehangjára, az elemek rendezett elhelyezésére, valamint az űrlapok és navigációs elemek esztétikus kialakítására. A stílusokat külső CSS fájlokba szerveztem, külön az egyes felületek számára, így a módosításokat egyszerűen, központilag lehetett elvégezni. A reszponzív megjelenítéssel biztosítottam, hogy a weboldal különböző eszközökön – mobilon, tableten, és asztali gépen – is megfelelően jelenjen meg. A modern CSS lehetőségei, mint a </w:t>
+      </w:r>
+      <w:proofErr w:type="spellStart"/>
       <w:r>
         <w:lastRenderedPageBreak/>
-        <w:t>gyakorolhatnak a projekt felett, ami különösen fontos a kutatás-fejlesztési és oktatási célú felhasználás során.</w:t>
-      </w:r>
-    </w:p>
-    <w:p>
-      <w:pPr>
-        <w:pStyle w:val="SAJAT3"/>
-      </w:pPr>
-      <w:bookmarkStart w:id="11" w:name="_Toc198759669"/>
-      <w:r>
-        <w:t>1.1.2. CSS</w:t>
-      </w:r>
-      <w:bookmarkEnd w:id="11"/>
-    </w:p>
-    <w:p>
-      <w:pPr>
-        <w:pStyle w:val="SAJAT-SIMA"/>
-      </w:pPr>
-      <w:r>
-        <w:t>A weboldal megjelenítéséhez a CSS (Cascading Style Sheets) stílusleíró nyelvet használtam, amely lehetővé teszi a tartalom és a forma szétválasztását. Különös figyelmet fordítottam a színek összehangjára, az elemek rendezett elhelyezésére, valamint az űrlapok és navigációs elemek esztétikus kialakítására. A stílusokat külső CSS fájlokba szerveztem, külön az egyes felületek számára, így a módosításokat egyszerűen, központilag lehetett elvégezni. A reszponzív megjelenítéssel biztosítottam, hogy a weboldal különböző eszközökön – mobilon, tableten, és asztali gépen – is megfelelően jelenjen meg. A modern CSS lehetőségei, mint a flexbox és az animációk, tovább javították a felhasználói élményt és a vizuális megjelenítést. [6, 9]</w:t>
+        <w:t>flexbox</w:t>
+      </w:r>
+      <w:proofErr w:type="spellEnd"/>
+      <w:r>
+        <w:t xml:space="preserve"> és az animációk, tovább javították a felhasználói élményt és a vizuális megjelenítést. [6, 9]</w:t>
       </w:r>
     </w:p>
     <w:p>
@@ -2021,7 +3157,8 @@
         <w:pStyle w:val="SAJAT1"/>
         <w:jc w:val="center"/>
       </w:pPr>
-      <w:bookmarkStart w:id="12" w:name="_Toc198759718"/>
+      <w:bookmarkStart w:id="17" w:name="_Toc198759718"/>
+      <w:bookmarkStart w:id="18" w:name="_Toc211103017"/>
       <w:r>
         <w:rPr>
           <w:caps/>
@@ -2029,7 +3166,8 @@
         <w:lastRenderedPageBreak/>
         <w:t>Irodalomjegyzék</w:t>
       </w:r>
-      <w:bookmarkEnd w:id="12"/>
+      <w:bookmarkEnd w:id="17"/>
+      <w:bookmarkEnd w:id="18"/>
     </w:p>
     <w:p>
       <w:pPr>
@@ -2060,7 +3198,7 @@
       <w:r>
         <w:tab/>
       </w:r>
-      <w:hyperlink r:id="rId11" w:history="1">
+      <w:hyperlink r:id="rId11" w:anchor="nodes" w:history="1">
         <w:r>
           <w:rPr>
             <w:rStyle w:val="Hiperhivatkozs"/>
@@ -2079,7 +3217,7 @@
       <w:r>
         <w:tab/>
       </w:r>
-      <w:hyperlink r:id="rId12" w:history="1">
+      <w:hyperlink r:id="rId12" w:anchor="resources" w:history="1">
         <w:r>
           <w:rPr>
             <w:rStyle w:val="Hiperhivatkozs"/>
@@ -2141,7 +3279,7 @@
           <w:rPr>
             <w:rStyle w:val="Hiperhivatkozs"/>
           </w:rPr>
-          <w:t>https://www.w3schools.com/css/</w:t>
+          <w:t>https://en.wikipedia.org/wiki/Soulslike</w:t>
         </w:r>
       </w:hyperlink>
     </w:p>
@@ -2160,7 +3298,7 @@
           <w:rPr>
             <w:rStyle w:val="Hiperhivatkozs"/>
           </w:rPr>
-          <w:t>https://angular.dev/</w:t>
+          <w:t>https://gameprogrammingpatterns.com/</w:t>
         </w:r>
       </w:hyperlink>
     </w:p>
@@ -2179,7 +3317,7 @@
           <w:rPr>
             <w:rStyle w:val="Hiperhivatkozs"/>
           </w:rPr>
-          <w:t>https://devdocs.io/angular/</w:t>
+          <w:t>https://gameprogrammingpatterns.com/singleton.html</w:t>
         </w:r>
       </w:hyperlink>
     </w:p>
@@ -2198,7 +3336,7 @@
           <w:rPr>
             <w:rStyle w:val="Hiperhivatkozs"/>
           </w:rPr>
-          <w:t>https://css-tip.com/</w:t>
+          <w:t>https://gameprogrammingpatterns.com/state.html</w:t>
         </w:r>
       </w:hyperlink>
     </w:p>
@@ -2217,7 +3355,7 @@
           <w:rPr>
             <w:rStyle w:val="Hiperhivatkozs"/>
           </w:rPr>
-          <w:t>https://fontawesome.com/v5/search</w:t>
+          <w:t>https://freesound.org/</w:t>
         </w:r>
       </w:hyperlink>
     </w:p>
@@ -2404,88 +3542,65 @@
   <w:p>
     <w:pPr>
       <w:pStyle w:val="lfej"/>
-      <w:tabs>
-        <w:tab w:val="clear" w:pos="4680"/>
-        <w:tab w:val="clear" w:pos="9360"/>
-      </w:tabs>
       <w:jc w:val="right"/>
       <w:rPr>
         <w:color w:val="7F7F7F" w:themeColor="text1" w:themeTint="80"/>
       </w:rPr>
     </w:pPr>
-    <w:sdt>
-      <w:sdtPr>
-        <w:rPr>
-          <w:color w:val="7F7F7F" w:themeColor="text1" w:themeTint="80"/>
-        </w:rPr>
-        <w:alias w:val="Cím"/>
-        <w:tag w:val=""/>
-        <w:id w:val="1116400235"/>
-        <w:placeholder>
-          <w:docPart w:val="AEC4B862D2C04C80A37817FC57891C01"/>
-        </w:placeholder>
-        <w:showingPlcHdr/>
-        <w:dataBinding w:prefixMappings="xmlns:ns0='http://purl.org/dc/elements/1.1/' xmlns:ns1='http://schemas.openxmlformats.org/package/2006/metadata/core-properties' " w:xpath="/ns1:coreProperties[1]/ns0:title[1]" w:storeItemID="{6C3C8BC8-F283-45AE-878A-BAB7291924A1}"/>
-        <w:text/>
-      </w:sdtPr>
-      <w:sdtContent>
-        <w:r>
-          <w:rPr>
-            <w:color w:val="7F7F7F" w:themeColor="text1" w:themeTint="80"/>
-          </w:rPr>
-          <w:t>[Dokumentum címe]</w:t>
-        </w:r>
-      </w:sdtContent>
-    </w:sdt>
+    <w:r>
+      <w:rPr>
+        <w:color w:val="7F7F7F" w:themeColor="text1" w:themeTint="80"/>
+      </w:rPr>
+      <w:t>2D</w:t>
+    </w:r>
     <w:r>
       <w:rPr>
         <w:color w:val="7F7F7F" w:themeColor="text1" w:themeTint="80"/>
       </w:rPr>
       <w:t xml:space="preserve"> </w:t>
     </w:r>
-    <w:sdt>
-      <w:sdtPr>
-        <w:rPr>
-          <w:color w:val="7F7F7F" w:themeColor="text1" w:themeTint="80"/>
-        </w:rPr>
-        <w:alias w:val="Cím"/>
-        <w:tag w:val=""/>
-        <w:id w:val="-372694365"/>
-        <w:placeholder>
-          <w:docPart w:val="B3BAABC291D34E818C4E86B46F80EAAD"/>
-        </w:placeholder>
-        <w:showingPlcHdr/>
-        <w:dataBinding w:prefixMappings="xmlns:ns0='http://purl.org/dc/elements/1.1/' xmlns:ns1='http://schemas.openxmlformats.org/package/2006/metadata/core-properties' " w:xpath="/ns1:coreProperties[1]/ns0:title[1]" w:storeItemID="{6C3C8BC8-F283-45AE-878A-BAB7291924A1}"/>
-        <w:text/>
-      </w:sdtPr>
-      <w:sdtContent>
-        <w:r>
-          <w:rPr>
-            <w:color w:val="7F7F7F" w:themeColor="text1" w:themeTint="80"/>
-          </w:rPr>
-          <w:t>[Dokumentum címe]</w:t>
-        </w:r>
-      </w:sdtContent>
-    </w:sdt>
+    <w:proofErr w:type="spellStart"/>
     <w:r>
       <w:rPr>
         <w:color w:val="7F7F7F" w:themeColor="text1" w:themeTint="80"/>
       </w:rPr>
-      <w:t xml:space="preserve"> TODO</w:t>
+      <w:t>souls</w:t>
     </w:r>
-  </w:p>
-  <w:p>
-    <w:pPr>
-      <w:pStyle w:val="lfej"/>
-      <w:tabs>
-        <w:tab w:val="clear" w:pos="4680"/>
-        <w:tab w:val="clear" w:pos="9360"/>
-      </w:tabs>
-      <w:jc w:val="right"/>
+    <w:proofErr w:type="spellEnd"/>
+    <w:r>
       <w:rPr>
         <w:color w:val="7F7F7F" w:themeColor="text1" w:themeTint="80"/>
       </w:rPr>
-    </w:pPr>
+      <w:t xml:space="preserve">-like </w:t>
+    </w:r>
+    <w:proofErr w:type="spellStart"/>
+    <w:r>
+      <w:rPr>
+        <w:color w:val="7F7F7F" w:themeColor="text1" w:themeTint="80"/>
+      </w:rPr>
+      <w:t>platformer</w:t>
+    </w:r>
+    <w:proofErr w:type="spellEnd"/>
+    <w:r>
+      <w:rPr>
+        <w:color w:val="7F7F7F" w:themeColor="text1" w:themeTint="80"/>
+      </w:rPr>
+      <w:t xml:space="preserve"> játék a </w:t>
+    </w:r>
+    <w:proofErr w:type="spellStart"/>
+    <w:r>
+      <w:rPr>
+        <w:color w:val="7F7F7F" w:themeColor="text1" w:themeTint="80"/>
+      </w:rPr>
+      <w:t>Godot</w:t>
+    </w:r>
+    <w:proofErr w:type="spellEnd"/>
+    <w:r>
+      <w:rPr>
+        <w:color w:val="7F7F7F" w:themeColor="text1" w:themeTint="80"/>
+      </w:rPr>
+      <w:t xml:space="preserve"> játék motorban</w:t>
+    </w:r>
   </w:p>
 </w:hdr>
 </file>
@@ -4025,616 +5140,6 @@
 </w:styles>
 </file>
 
-<file path=word/glossary/document.xml><?xml version="1.0" encoding="utf-8"?>
-<w:glossaryDocument xmlns:wpc="http://schemas.microsoft.com/office/word/2010/wordprocessingCanvas" xmlns:cx="http://schemas.microsoft.com/office/drawing/2014/chartex" xmlns:cx1="http://schemas.microsoft.com/office/drawing/2015/9/8/chartex" xmlns:cx2="http://schemas.microsoft.com/office/drawing/2015/10/21/chartex" xmlns:cx3="http://schemas.microsoft.com/office/drawing/2016/5/9/chartex" xmlns:cx4="http://schemas.microsoft.com/office/drawing/2016/5/10/chartex" xmlns:cx5="http://schemas.microsoft.com/office/drawing/2016/5/11/chartex" xmlns:cx6="http://schemas.microsoft.com/office/drawing/2016/5/12/chartex" xmlns:cx7="http://schemas.microsoft.com/office/drawing/2016/5/13/chartex" xmlns:cx8="http://schemas.microsoft.com/office/drawing/2016/5/14/chartex" xmlns:mc="http://schemas.openxmlformats.org/markup-compatibility/2006" xmlns:aink="http://schemas.microsoft.com/office/drawing/2016/ink" xmlns:am3d="http://schemas.microsoft.com/office/drawing/2017/model3d" xmlns:o="urn:schemas-microsoft-com:office:office" xmlns:oel="http://schemas.microsoft.com/office/2019/extlst" xmlns:r="http://schemas.openxmlformats.org/officeDocument/2006/relationships" xmlns:m="http://schemas.openxmlformats.org/officeDocument/2006/math" xmlns:v="urn:schemas-microsoft-com:vml" xmlns:wp14="http://schemas.microsoft.com/office/word/2010/wordprocessingDrawing" xmlns:wp="http://schemas.openxmlformats.org/drawingml/2006/wordprocessingDrawing" xmlns:w10="urn:schemas-microsoft-com:office:word" xmlns:w="http://schemas.openxmlformats.org/wordprocessingml/2006/main" xmlns:w14="http://schemas.microsoft.com/office/word/2010/wordml" xmlns:w15="http://schemas.microsoft.com/office/word/2012/wordml" xmlns:w16cex="http://schemas.microsoft.com/office/word/2018/wordml/cex" xmlns:w16cid="http://schemas.microsoft.com/office/word/2016/wordml/cid" xmlns:w16="http://schemas.microsoft.com/office/word/2018/wordml" xmlns:w16du="http://schemas.microsoft.com/office/word/2023/wordml/word16du" xmlns:w16sdtdh="http://schemas.microsoft.com/office/word/2020/wordml/sdtdatahash" xmlns:w16sdtfl="http://schemas.microsoft.com/office/word/2024/wordml/sdtformatlock" xmlns:w16se="http://schemas.microsoft.com/office/word/2015/wordml/symex" xmlns:wpg="http://schemas.microsoft.com/office/word/2010/wordprocessingGroup" xmlns:wpi="http://schemas.microsoft.com/office/word/2010/wordprocessingInk" xmlns:wne="http://schemas.microsoft.com/office/word/2006/wordml" xmlns:wps="http://schemas.microsoft.com/office/word/2010/wordprocessingShape" mc:Ignorable="w14 w15 w16se w16cid w16 w16cex w16sdtdh w16sdtfl w16du wp14">
-  <w:docParts>
-    <w:docPart>
-      <w:docPartPr>
-        <w:name w:val="AEC4B862D2C04C80A37817FC57891C01"/>
-        <w:category>
-          <w:name w:val="Általános"/>
-          <w:gallery w:val="placeholder"/>
-        </w:category>
-        <w:types>
-          <w:type w:val="bbPlcHdr"/>
-        </w:types>
-        <w:behaviors>
-          <w:behavior w:val="content"/>
-        </w:behaviors>
-        <w:guid w:val="{F640B9E2-9147-4069-A129-7129A752D1E1}"/>
-      </w:docPartPr>
-      <w:docPartBody>
-        <w:p>
-          <w:pPr>
-            <w:pStyle w:val="AEC4B862D2C04C80A37817FC57891C01"/>
-          </w:pPr>
-          <w:r>
-            <w:rPr>
-              <w:color w:val="7F7F7F" w:themeColor="text1" w:themeTint="80"/>
-            </w:rPr>
-            <w:t>[Dokumentum címe]</w:t>
-          </w:r>
-        </w:p>
-      </w:docPartBody>
-    </w:docPart>
-    <w:docPart>
-      <w:docPartPr>
-        <w:name w:val="B3BAABC291D34E818C4E86B46F80EAAD"/>
-        <w:category>
-          <w:name w:val="Általános"/>
-          <w:gallery w:val="placeholder"/>
-        </w:category>
-        <w:types>
-          <w:type w:val="bbPlcHdr"/>
-        </w:types>
-        <w:behaviors>
-          <w:behavior w:val="content"/>
-        </w:behaviors>
-        <w:guid w:val="{111FFF4C-5109-4FA2-BBBE-92E33D024E36}"/>
-      </w:docPartPr>
-      <w:docPartBody>
-        <w:p>
-          <w:pPr>
-            <w:pStyle w:val="B3BAABC291D34E818C4E86B46F80EAAD"/>
-          </w:pPr>
-          <w:r>
-            <w:rPr>
-              <w:color w:val="7F7F7F" w:themeColor="text1" w:themeTint="80"/>
-            </w:rPr>
-            <w:t>[Dokumentum címe]</w:t>
-          </w:r>
-        </w:p>
-      </w:docPartBody>
-    </w:docPart>
-  </w:docParts>
-</w:glossaryDocument>
-</file>
-
-<file path=word/glossary/fontTable.xml><?xml version="1.0" encoding="utf-8"?>
-<w:fonts xmlns:mc="http://schemas.openxmlformats.org/markup-compatibility/2006" xmlns:r="http://schemas.openxmlformats.org/officeDocument/2006/relationships" xmlns:w="http://schemas.openxmlformats.org/wordprocessingml/2006/main" xmlns:w14="http://schemas.microsoft.com/office/word/2010/wordml" xmlns:w15="http://schemas.microsoft.com/office/word/2012/wordml" xmlns:w16cex="http://schemas.microsoft.com/office/word/2018/wordml/cex" xmlns:w16cid="http://schemas.microsoft.com/office/word/2016/wordml/cid" xmlns:w16="http://schemas.microsoft.com/office/word/2018/wordml" xmlns:w16du="http://schemas.microsoft.com/office/word/2023/wordml/word16du" xmlns:w16sdtdh="http://schemas.microsoft.com/office/word/2020/wordml/sdtdatahash" xmlns:w16sdtfl="http://schemas.microsoft.com/office/word/2024/wordml/sdtformatlock" xmlns:w16se="http://schemas.microsoft.com/office/word/2015/wordml/symex" mc:Ignorable="w14 w15 w16se w16cid w16 w16cex w16sdtdh w16sdtfl w16du">
-  <w:font w:name="Symbol">
-    <w:panose1 w:val="05050102010706020507"/>
-    <w:charset w:val="02"/>
-    <w:family w:val="roman"/>
-    <w:pitch w:val="variable"/>
-    <w:sig w:usb0="00000000" w:usb1="10000000" w:usb2="00000000" w:usb3="00000000" w:csb0="80000000" w:csb1="00000000"/>
-  </w:font>
-  <w:font w:name="Times New Roman">
-    <w:panose1 w:val="02020603050405020304"/>
-    <w:charset w:val="EE"/>
-    <w:family w:val="roman"/>
-    <w:pitch w:val="variable"/>
-    <w:sig w:usb0="E0002EFF" w:usb1="C000785B" w:usb2="00000009" w:usb3="00000000" w:csb0="000001FF" w:csb1="00000000"/>
-  </w:font>
-  <w:font w:name="Courier New">
-    <w:panose1 w:val="02070309020205020404"/>
-    <w:charset w:val="EE"/>
-    <w:family w:val="modern"/>
-    <w:pitch w:val="fixed"/>
-    <w:sig w:usb0="E0002EFF" w:usb1="C0007843" w:usb2="00000009" w:usb3="00000000" w:csb0="000001FF" w:csb1="00000000"/>
-  </w:font>
-  <w:font w:name="Wingdings">
-    <w:panose1 w:val="05000000000000000000"/>
-    <w:charset w:val="02"/>
-    <w:family w:val="auto"/>
-    <w:pitch w:val="variable"/>
-    <w:sig w:usb0="00000000" w:usb1="10000000" w:usb2="00000000" w:usb3="00000000" w:csb0="80000000" w:csb1="00000000"/>
-  </w:font>
-  <w:font w:name="Aptos">
-    <w:charset w:val="00"/>
-    <w:family w:val="swiss"/>
-    <w:pitch w:val="variable"/>
-    <w:sig w:usb0="20000287" w:usb1="00000003" w:usb2="00000000" w:usb3="00000000" w:csb0="0000019F" w:csb1="00000000"/>
-  </w:font>
-  <w:font w:name="Calibri">
-    <w:panose1 w:val="020F0502020204030204"/>
-    <w:charset w:val="EE"/>
-    <w:family w:val="swiss"/>
-    <w:pitch w:val="variable"/>
-    <w:sig w:usb0="E4002EFF" w:usb1="C200247B" w:usb2="00000009" w:usb3="00000000" w:csb0="000001FF" w:csb1="00000000"/>
-  </w:font>
-  <w:font w:name="Aptos Display">
-    <w:charset w:val="00"/>
-    <w:family w:val="swiss"/>
-    <w:pitch w:val="variable"/>
-    <w:sig w:usb0="20000287" w:usb1="00000003" w:usb2="00000000" w:usb3="00000000" w:csb0="0000019F" w:csb1="00000000"/>
-  </w:font>
-</w:fonts>
-</file>
-
-<file path=word/glossary/settings.xml><?xml version="1.0" encoding="utf-8"?>
-<w:settings xmlns:mc="http://schemas.openxmlformats.org/markup-compatibility/2006" xmlns:o="urn:schemas-microsoft-com:office:office" xmlns:r="http://schemas.openxmlformats.org/officeDocument/2006/relationships" xmlns:m="http://schemas.openxmlformats.org/officeDocument/2006/math" xmlns:v="urn:schemas-microsoft-com:vml" xmlns:w10="urn:schemas-microsoft-com:office:word" xmlns:w="http://schemas.openxmlformats.org/wordprocessingml/2006/main" xmlns:w14="http://schemas.microsoft.com/office/word/2010/wordml" xmlns:w15="http://schemas.microsoft.com/office/word/2012/wordml" xmlns:w16cex="http://schemas.microsoft.com/office/word/2018/wordml/cex" xmlns:w16cid="http://schemas.microsoft.com/office/word/2016/wordml/cid" xmlns:w16="http://schemas.microsoft.com/office/word/2018/wordml" xmlns:w16du="http://schemas.microsoft.com/office/word/2023/wordml/word16du" xmlns:w16sdtdh="http://schemas.microsoft.com/office/word/2020/wordml/sdtdatahash" xmlns:w16sdtfl="http://schemas.microsoft.com/office/word/2024/wordml/sdtformatlock" xmlns:w16se="http://schemas.microsoft.com/office/word/2015/wordml/symex" xmlns:sl="http://schemas.openxmlformats.org/schemaLibrary/2006/main" mc:Ignorable="w14 w15 w16se w16cid w16 w16cex w16sdtdh w16sdtfl w16du">
-  <w:view w:val="normal"/>
-  <w:defaultTabStop w:val="708"/>
-  <w:hyphenationZone w:val="425"/>
-  <w:characterSpacingControl w:val="doNotCompress"/>
-  <w:compat>
-    <w:useFELayout/>
-    <w:compatSetting w:name="compatibilityMode" w:uri="http://schemas.microsoft.com/office/word" w:val="15"/>
-    <w:compatSetting w:name="overrideTableStyleFontSizeAndJustification" w:uri="http://schemas.microsoft.com/office/word" w:val="1"/>
-    <w:compatSetting w:name="enableOpenTypeFeatures" w:uri="http://schemas.microsoft.com/office/word" w:val="1"/>
-    <w:compatSetting w:name="doNotFlipMirrorIndents" w:uri="http://schemas.microsoft.com/office/word" w:val="1"/>
-    <w:compatSetting w:name="differentiateMultirowTableHeaders" w:uri="http://schemas.microsoft.com/office/word" w:val="1"/>
-    <w:compatSetting w:name="useWord2013TrackBottomHyphenation" w:uri="http://schemas.microsoft.com/office/word" w:val="0"/>
-  </w:compat>
-  <w:rsids>
-    <w:rsidRoot w:val="00116168"/>
-    <w:rsid w:val="00116168"/>
-    <w:rsid w:val="00546582"/>
-    <w:rsid w:val="00801706"/>
-    <w:rsid w:val="00991A0C"/>
-    <w:rsid w:val="00A46C37"/>
-    <w:rsid w:val="00B53A8C"/>
-    <w:rsid w:val="00CC5726"/>
-    <w:rsid w:val="00E5328A"/>
-  </w:rsids>
-  <m:mathPr>
-    <m:mathFont m:val="Cambria Math"/>
-    <m:brkBin m:val="before"/>
-    <m:brkBinSub m:val="--"/>
-    <m:smallFrac m:val="0"/>
-    <m:dispDef/>
-    <m:lMargin m:val="0"/>
-    <m:rMargin m:val="0"/>
-    <m:defJc m:val="centerGroup"/>
-    <m:wrapIndent m:val="1440"/>
-    <m:intLim m:val="subSup"/>
-    <m:naryLim m:val="undOvr"/>
-  </m:mathPr>
-  <w:themeFontLang w:val="hu-HU"/>
-  <w:clrSchemeMapping w:bg1="light1" w:t1="dark1" w:bg2="light2" w:t2="dark2" w:accent1="accent1" w:accent2="accent2" w:accent3="accent3" w:accent4="accent4" w:accent5="accent5" w:accent6="accent6" w:hyperlink="hyperlink" w:followedHyperlink="followedHyperlink"/>
-  <w:decimalSymbol w:val=","/>
-  <w:listSeparator w:val=";"/>
-  <w15:chartTrackingRefBased/>
-</w:settings>
-</file>
-
-<file path=word/glossary/styles.xml><?xml version="1.0" encoding="utf-8"?>
-<w:styles xmlns:mc="http://schemas.openxmlformats.org/markup-compatibility/2006" xmlns:r="http://schemas.openxmlformats.org/officeDocument/2006/relationships" xmlns:w="http://schemas.openxmlformats.org/wordprocessingml/2006/main" xmlns:w14="http://schemas.microsoft.com/office/word/2010/wordml" xmlns:w15="http://schemas.microsoft.com/office/word/2012/wordml" xmlns:w16cex="http://schemas.microsoft.com/office/word/2018/wordml/cex" xmlns:w16cid="http://schemas.microsoft.com/office/word/2016/wordml/cid" xmlns:w16="http://schemas.microsoft.com/office/word/2018/wordml" xmlns:w16du="http://schemas.microsoft.com/office/word/2023/wordml/word16du" xmlns:w16sdtdh="http://schemas.microsoft.com/office/word/2020/wordml/sdtdatahash" xmlns:w16sdtfl="http://schemas.microsoft.com/office/word/2024/wordml/sdtformatlock" xmlns:w16se="http://schemas.microsoft.com/office/word/2015/wordml/symex" mc:Ignorable="w14 w15 w16se w16cid w16 w16cex w16sdtdh w16sdtfl w16du">
-  <w:docDefaults>
-    <w:rPrDefault>
-      <w:rPr>
-        <w:rFonts w:asciiTheme="minorHAnsi" w:eastAsiaTheme="minorEastAsia" w:hAnsiTheme="minorHAnsi" w:cstheme="minorBidi"/>
-        <w:kern w:val="2"/>
-        <w:sz w:val="24"/>
-        <w:szCs w:val="24"/>
-        <w:lang w:val="hu-HU" w:eastAsia="hu-HU" w:bidi="ar-SA"/>
-        <w14:ligatures w14:val="standardContextual"/>
-      </w:rPr>
-    </w:rPrDefault>
-    <w:pPrDefault>
-      <w:pPr>
-        <w:spacing w:after="160" w:line="278" w:lineRule="auto"/>
-      </w:pPr>
-    </w:pPrDefault>
-  </w:docDefaults>
-  <w:latentStyles w:defLockedState="0" w:defUIPriority="99" w:defSemiHidden="0" w:defUnhideWhenUsed="0" w:defQFormat="0" w:count="376">
-    <w:lsdException w:name="Normal" w:uiPriority="0" w:qFormat="1"/>
-    <w:lsdException w:name="heading 1" w:uiPriority="9" w:qFormat="1"/>
-    <w:lsdException w:name="heading 2" w:semiHidden="1" w:uiPriority="9" w:unhideWhenUsed="1" w:qFormat="1"/>
-    <w:lsdException w:name="heading 3" w:semiHidden="1" w:uiPriority="9" w:unhideWhenUsed="1" w:qFormat="1"/>
-    <w:lsdException w:name="heading 4" w:semiHidden="1" w:uiPriority="9" w:unhideWhenUsed="1" w:qFormat="1"/>
-    <w:lsdException w:name="heading 5" w:semiHidden="1" w:uiPriority="9" w:unhideWhenUsed="1" w:qFormat="1"/>
-    <w:lsdException w:name="heading 6" w:semiHidden="1" w:uiPriority="9" w:unhideWhenUsed="1" w:qFormat="1"/>
-    <w:lsdException w:name="heading 7" w:semiHidden="1" w:uiPriority="9" w:unhideWhenUsed="1" w:qFormat="1"/>
-    <w:lsdException w:name="heading 8" w:semiHidden="1" w:uiPriority="9" w:unhideWhenUsed="1" w:qFormat="1"/>
-    <w:lsdException w:name="heading 9" w:semiHidden="1" w:uiPriority="9" w:unhideWhenUsed="1" w:qFormat="1"/>
-    <w:lsdException w:name="index 1" w:semiHidden="1" w:unhideWhenUsed="1"/>
-    <w:lsdException w:name="index 2" w:semiHidden="1" w:unhideWhenUsed="1"/>
-    <w:lsdException w:name="index 3" w:semiHidden="1" w:unhideWhenUsed="1"/>
-    <w:lsdException w:name="index 4" w:semiHidden="1" w:unhideWhenUsed="1"/>
-    <w:lsdException w:name="index 5" w:semiHidden="1" w:unhideWhenUsed="1"/>
-    <w:lsdException w:name="index 6" w:semiHidden="1" w:unhideWhenUsed="1"/>
-    <w:lsdException w:name="index 7" w:semiHidden="1" w:unhideWhenUsed="1"/>
-    <w:lsdException w:name="index 8" w:semiHidden="1" w:unhideWhenUsed="1"/>
-    <w:lsdException w:name="index 9" w:semiHidden="1" w:unhideWhenUsed="1"/>
-    <w:lsdException w:name="toc 1" w:semiHidden="1" w:uiPriority="39" w:unhideWhenUsed="1"/>
-    <w:lsdException w:name="toc 2" w:semiHidden="1" w:uiPriority="39" w:unhideWhenUsed="1"/>
-    <w:lsdException w:name="toc 3" w:semiHidden="1" w:uiPriority="39" w:unhideWhenUsed="1"/>
-    <w:lsdException w:name="toc 4" w:semiHidden="1" w:uiPriority="39" w:unhideWhenUsed="1"/>
-    <w:lsdException w:name="toc 5" w:semiHidden="1" w:uiPriority="39" w:unhideWhenUsed="1"/>
-    <w:lsdException w:name="toc 6" w:semiHidden="1" w:uiPriority="39" w:unhideWhenUsed="1"/>
-    <w:lsdException w:name="toc 7" w:semiHidden="1" w:uiPriority="39" w:unhideWhenUsed="1"/>
-    <w:lsdException w:name="toc 8" w:semiHidden="1" w:uiPriority="39" w:unhideWhenUsed="1"/>
-    <w:lsdException w:name="toc 9" w:semiHidden="1" w:uiPriority="39" w:unhideWhenUsed="1"/>
-    <w:lsdException w:name="Normal Indent" w:semiHidden="1" w:unhideWhenUsed="1"/>
-    <w:lsdException w:name="footnote text" w:semiHidden="1" w:unhideWhenUsed="1"/>
-    <w:lsdException w:name="annotation text" w:semiHidden="1" w:unhideWhenUsed="1"/>
-    <w:lsdException w:name="header" w:semiHidden="1" w:unhideWhenUsed="1"/>
-    <w:lsdException w:name="footer" w:semiHidden="1" w:unhideWhenUsed="1"/>
-    <w:lsdException w:name="index heading" w:semiHidden="1" w:unhideWhenUsed="1"/>
-    <w:lsdException w:name="caption" w:semiHidden="1" w:uiPriority="35" w:unhideWhenUsed="1" w:qFormat="1"/>
-    <w:lsdException w:name="table of figures" w:semiHidden="1" w:unhideWhenUsed="1"/>
-    <w:lsdException w:name="envelope address" w:semiHidden="1" w:unhideWhenUsed="1"/>
-    <w:lsdException w:name="envelope return" w:semiHidden="1" w:unhideWhenUsed="1"/>
-    <w:lsdException w:name="footnote reference" w:semiHidden="1" w:unhideWhenUsed="1"/>
-    <w:lsdException w:name="annotation reference" w:semiHidden="1" w:unhideWhenUsed="1"/>
-    <w:lsdException w:name="line number" w:semiHidden="1" w:unhideWhenUsed="1"/>
-    <w:lsdException w:name="page number" w:semiHidden="1" w:unhideWhenUsed="1"/>
-    <w:lsdException w:name="endnote reference" w:semiHidden="1" w:unhideWhenUsed="1"/>
-    <w:lsdException w:name="endnote text" w:semiHidden="1" w:unhideWhenUsed="1"/>
-    <w:lsdException w:name="table of authorities" w:semiHidden="1" w:unhideWhenUsed="1"/>
-    <w:lsdException w:name="macro" w:semiHidden="1" w:unhideWhenUsed="1"/>
-    <w:lsdException w:name="toa heading" w:semiHidden="1" w:unhideWhenUsed="1"/>
-    <w:lsdException w:name="List" w:semiHidden="1" w:unhideWhenUsed="1"/>
-    <w:lsdException w:name="List Bullet" w:semiHidden="1" w:unhideWhenUsed="1"/>
-    <w:lsdException w:name="List Number" w:semiHidden="1" w:unhideWhenUsed="1"/>
-    <w:lsdException w:name="List 2" w:semiHidden="1" w:unhideWhenUsed="1"/>
-    <w:lsdException w:name="List 3" w:semiHidden="1" w:unhideWhenUsed="1"/>
-    <w:lsdException w:name="List 4" w:semiHidden="1" w:unhideWhenUsed="1"/>
-    <w:lsdException w:name="List 5" w:semiHidden="1" w:unhideWhenUsed="1"/>
-    <w:lsdException w:name="List Bullet 2" w:semiHidden="1" w:unhideWhenUsed="1"/>
-    <w:lsdException w:name="List Bullet 3" w:semiHidden="1" w:unhideWhenUsed="1"/>
-    <w:lsdException w:name="List Bullet 4" w:semiHidden="1" w:unhideWhenUsed="1"/>
-    <w:lsdException w:name="List Bullet 5" w:semiHidden="1" w:unhideWhenUsed="1"/>
-    <w:lsdException w:name="List Number 2" w:semiHidden="1" w:unhideWhenUsed="1"/>
-    <w:lsdException w:name="List Number 3" w:semiHidden="1" w:unhideWhenUsed="1"/>
-    <w:lsdException w:name="List Number 4" w:semiHidden="1" w:unhideWhenUsed="1"/>
-    <w:lsdException w:name="List Number 5" w:semiHidden="1" w:unhideWhenUsed="1"/>
-    <w:lsdException w:name="Title" w:uiPriority="10" w:qFormat="1"/>
-    <w:lsdException w:name="Closing" w:semiHidden="1" w:unhideWhenUsed="1"/>
-    <w:lsdException w:name="Signature" w:semiHidden="1" w:unhideWhenUsed="1"/>
-    <w:lsdException w:name="Default Paragraph Font" w:semiHidden="1" w:uiPriority="1" w:unhideWhenUsed="1"/>
-    <w:lsdException w:name="Body Text" w:semiHidden="1" w:unhideWhenUsed="1"/>
-    <w:lsdException w:name="Body Text Indent" w:semiHidden="1" w:unhideWhenUsed="1"/>
-    <w:lsdException w:name="List Continue" w:semiHidden="1" w:unhideWhenUsed="1"/>
-    <w:lsdException w:name="List Continue 2" w:semiHidden="1" w:unhideWhenUsed="1"/>
-    <w:lsdException w:name="List Continue 3" w:semiHidden="1" w:unhideWhenUsed="1"/>
-    <w:lsdException w:name="List Continue 4" w:semiHidden="1" w:unhideWhenUsed="1"/>
-    <w:lsdException w:name="List Continue 5" w:semiHidden="1" w:unhideWhenUsed="1"/>
-    <w:lsdException w:name="Message Header" w:semiHidden="1" w:unhideWhenUsed="1"/>
-    <w:lsdException w:name="Subtitle" w:uiPriority="11" w:qFormat="1"/>
-    <w:lsdException w:name="Salutation" w:semiHidden="1" w:unhideWhenUsed="1"/>
-    <w:lsdException w:name="Date" w:semiHidden="1" w:unhideWhenUsed="1"/>
-    <w:lsdException w:name="Body Text First Indent" w:semiHidden="1" w:unhideWhenUsed="1"/>
-    <w:lsdException w:name="Body Text First Indent 2" w:semiHidden="1" w:unhideWhenUsed="1"/>
-    <w:lsdException w:name="Note Heading" w:semiHidden="1" w:unhideWhenUsed="1"/>
-    <w:lsdException w:name="Body Text 2" w:semiHidden="1" w:unhideWhenUsed="1"/>
-    <w:lsdException w:name="Body Text 3" w:semiHidden="1" w:unhideWhenUsed="1"/>
-    <w:lsdException w:name="Body Text Indent 2" w:semiHidden="1" w:unhideWhenUsed="1"/>
-    <w:lsdException w:name="Body Text Indent 3" w:semiHidden="1" w:unhideWhenUsed="1"/>
-    <w:lsdException w:name="Block Text" w:semiHidden="1" w:unhideWhenUsed="1"/>
-    <w:lsdException w:name="Hyperlink" w:semiHidden="1" w:unhideWhenUsed="1"/>
-    <w:lsdException w:name="FollowedHyperlink" w:semiHidden="1" w:unhideWhenUsed="1"/>
-    <w:lsdException w:name="Strong" w:uiPriority="22" w:qFormat="1"/>
-    <w:lsdException w:name="Emphasis" w:uiPriority="20" w:qFormat="1"/>
-    <w:lsdException w:name="Document Map" w:semiHidden="1" w:unhideWhenUsed="1"/>
-    <w:lsdException w:name="Plain Text" w:semiHidden="1" w:unhideWhenUsed="1"/>
-    <w:lsdException w:name="E-mail Signature" w:semiHidden="1" w:unhideWhenUsed="1"/>
-    <w:lsdException w:name="HTML Top of Form" w:semiHidden="1" w:unhideWhenUsed="1"/>
-    <w:lsdException w:name="HTML Bottom of Form" w:semiHidden="1" w:unhideWhenUsed="1"/>
-    <w:lsdException w:name="Normal (Web)" w:semiHidden="1" w:unhideWhenUsed="1"/>
-    <w:lsdException w:name="HTML Acronym" w:semiHidden="1" w:unhideWhenUsed="1"/>
-    <w:lsdException w:name="HTML Address" w:semiHidden="1" w:unhideWhenUsed="1"/>
-    <w:lsdException w:name="HTML Cite" w:semiHidden="1" w:unhideWhenUsed="1"/>
-    <w:lsdException w:name="HTML Code" w:semiHidden="1" w:unhideWhenUsed="1"/>
-    <w:lsdException w:name="HTML Definition" w:semiHidden="1" w:unhideWhenUsed="1"/>
-    <w:lsdException w:name="HTML Keyboard" w:semiHidden="1" w:unhideWhenUsed="1"/>
-    <w:lsdException w:name="HTML Preformatted" w:semiHidden="1" w:unhideWhenUsed="1"/>
-    <w:lsdException w:name="HTML Sample" w:semiHidden="1" w:unhideWhenUsed="1"/>
-    <w:lsdException w:name="HTML Typewriter" w:semiHidden="1" w:unhideWhenUsed="1"/>
-    <w:lsdException w:name="HTML Variable" w:semiHidden="1" w:unhideWhenUsed="1"/>
-    <w:lsdException w:name="Normal Table" w:semiHidden="1" w:unhideWhenUsed="1"/>
-    <w:lsdException w:name="annotation subject" w:semiHidden="1" w:unhideWhenUsed="1"/>
-    <w:lsdException w:name="No List" w:semiHidden="1" w:unhideWhenUsed="1"/>
-    <w:lsdException w:name="Outline List 1" w:semiHidden="1" w:unhideWhenUsed="1"/>
-    <w:lsdException w:name="Outline List 2" w:semiHidden="1" w:unhideWhenUsed="1"/>
-    <w:lsdException w:name="Outline List 3" w:semiHidden="1" w:unhideWhenUsed="1"/>
-    <w:lsdException w:name="Table Simple 1" w:semiHidden="1" w:unhideWhenUsed="1"/>
-    <w:lsdException w:name="Table Simple 2" w:semiHidden="1" w:unhideWhenUsed="1"/>
-    <w:lsdException w:name="Table Simple 3" w:semiHidden="1" w:unhideWhenUsed="1"/>
-    <w:lsdException w:name="Table Classic 1" w:semiHidden="1" w:unhideWhenUsed="1"/>
-    <w:lsdException w:name="Table Classic 2" w:semiHidden="1" w:unhideWhenUsed="1"/>
-    <w:lsdException w:name="Table Classic 3" w:semiHidden="1" w:unhideWhenUsed="1"/>
-    <w:lsdException w:name="Table Classic 4" w:semiHidden="1" w:unhideWhenUsed="1"/>
-    <w:lsdException w:name="Table Colorful 1" w:semiHidden="1" w:unhideWhenUsed="1"/>
-    <w:lsdException w:name="Table Colorful 2" w:semiHidden="1" w:unhideWhenUsed="1"/>
-    <w:lsdException w:name="Table Colorful 3" w:semiHidden="1" w:unhideWhenUsed="1"/>
-    <w:lsdException w:name="Table Columns 1" w:semiHidden="1" w:unhideWhenUsed="1"/>
-    <w:lsdException w:name="Table Columns 2" w:semiHidden="1" w:unhideWhenUsed="1"/>
-    <w:lsdException w:name="Table Columns 3" w:semiHidden="1" w:unhideWhenUsed="1"/>
-    <w:lsdException w:name="Table Columns 4" w:semiHidden="1" w:unhideWhenUsed="1"/>
-    <w:lsdException w:name="Table Columns 5" w:semiHidden="1" w:unhideWhenUsed="1"/>
-    <w:lsdException w:name="Table Grid 1" w:semiHidden="1" w:unhideWhenUsed="1"/>
-    <w:lsdException w:name="Table Grid 2" w:semiHidden="1" w:unhideWhenUsed="1"/>
-    <w:lsdException w:name="Table Grid 3" w:semiHidden="1" w:unhideWhenUsed="1"/>
-    <w:lsdException w:name="Table Grid 4" w:semiHidden="1" w:unhideWhenUsed="1"/>
-    <w:lsdException w:name="Table Grid 5" w:semiHidden="1" w:unhideWhenUsed="1"/>
-    <w:lsdException w:name="Table Grid 6" w:semiHidden="1" w:unhideWhenUsed="1"/>
-    <w:lsdException w:name="Table Grid 7" w:semiHidden="1" w:unhideWhenUsed="1"/>
-    <w:lsdException w:name="Table Grid 8" w:semiHidden="1" w:unhideWhenUsed="1"/>
-    <w:lsdException w:name="Table List 1" w:semiHidden="1" w:unhideWhenUsed="1"/>
-    <w:lsdException w:name="Table List 2" w:semiHidden="1" w:unhideWhenUsed="1"/>
-    <w:lsdException w:name="Table List 3" w:semiHidden="1" w:unhideWhenUsed="1"/>
-    <w:lsdException w:name="Table List 4" w:semiHidden="1" w:unhideWhenUsed="1"/>
-    <w:lsdException w:name="Table List 5" w:semiHidden="1" w:unhideWhenUsed="1"/>
-    <w:lsdException w:name="Table List 6" w:semiHidden="1" w:unhideWhenUsed="1"/>
-    <w:lsdException w:name="Table List 7" w:semiHidden="1" w:unhideWhenUsed="1"/>
-    <w:lsdException w:name="Table List 8" w:semiHidden="1" w:unhideWhenUsed="1"/>
-    <w:lsdException w:name="Table 3D effects 1" w:semiHidden="1" w:unhideWhenUsed="1"/>
-    <w:lsdException w:name="Table 3D effects 2" w:semiHidden="1" w:unhideWhenUsed="1"/>
-    <w:lsdException w:name="Table 3D effects 3" w:semiHidden="1" w:unhideWhenUsed="1"/>
-    <w:lsdException w:name="Table Contemporary" w:semiHidden="1" w:unhideWhenUsed="1"/>
-    <w:lsdException w:name="Table Elegant" w:semiHidden="1" w:unhideWhenUsed="1"/>
-    <w:lsdException w:name="Table Professional" w:semiHidden="1" w:unhideWhenUsed="1"/>
-    <w:lsdException w:name="Table Subtle 1" w:semiHidden="1" w:unhideWhenUsed="1"/>
-    <w:lsdException w:name="Table Subtle 2" w:semiHidden="1" w:unhideWhenUsed="1"/>
-    <w:lsdException w:name="Table Web 1" w:semiHidden="1" w:unhideWhenUsed="1"/>
-    <w:lsdException w:name="Table Web 2" w:semiHidden="1" w:unhideWhenUsed="1"/>
-    <w:lsdException w:name="Table Web 3" w:semiHidden="1" w:unhideWhenUsed="1"/>
-    <w:lsdException w:name="Balloon Text" w:semiHidden="1" w:unhideWhenUsed="1"/>
-    <w:lsdException w:name="Table Grid" w:uiPriority="39"/>
-    <w:lsdException w:name="Table Theme" w:semiHidden="1" w:unhideWhenUsed="1"/>
-    <w:lsdException w:name="Placeholder Text" w:semiHidden="1"/>
-    <w:lsdException w:name="No Spacing" w:uiPriority="1" w:qFormat="1"/>
-    <w:lsdException w:name="Light Shading" w:uiPriority="60"/>
-    <w:lsdException w:name="Light List" w:uiPriority="61"/>
-    <w:lsdException w:name="Light Grid" w:uiPriority="62"/>
-    <w:lsdException w:name="Medium Shading 1" w:uiPriority="63"/>
-    <w:lsdException w:name="Medium Shading 2" w:uiPriority="64"/>
-    <w:lsdException w:name="Medium List 1" w:uiPriority="65"/>
-    <w:lsdException w:name="Medium List 2" w:uiPriority="66"/>
-    <w:lsdException w:name="Medium Grid 1" w:uiPriority="67"/>
-    <w:lsdException w:name="Medium Grid 2" w:uiPriority="68"/>
-    <w:lsdException w:name="Medium Grid 3" w:uiPriority="69"/>
-    <w:lsdException w:name="Dark List" w:uiPriority="70"/>
-    <w:lsdException w:name="Colorful Shading" w:uiPriority="71"/>
-    <w:lsdException w:name="Colorful List" w:uiPriority="72"/>
-    <w:lsdException w:name="Colorful Grid" w:uiPriority="73"/>
-    <w:lsdException w:name="Light Shading Accent 1" w:uiPriority="60"/>
-    <w:lsdException w:name="Light List Accent 1" w:uiPriority="61"/>
-    <w:lsdException w:name="Light Grid Accent 1" w:uiPriority="62"/>
-    <w:lsdException w:name="Medium Shading 1 Accent 1" w:uiPriority="63"/>
-    <w:lsdException w:name="Medium Shading 2 Accent 1" w:uiPriority="64"/>
-    <w:lsdException w:name="Medium List 1 Accent 1" w:uiPriority="65"/>
-    <w:lsdException w:name="Revision" w:semiHidden="1"/>
-    <w:lsdException w:name="List Paragraph" w:uiPriority="34" w:qFormat="1"/>
-    <w:lsdException w:name="Quote" w:uiPriority="29" w:qFormat="1"/>
-    <w:lsdException w:name="Intense Quote" w:uiPriority="30" w:qFormat="1"/>
-    <w:lsdException w:name="Medium List 2 Accent 1" w:uiPriority="66"/>
-    <w:lsdException w:name="Medium Grid 1 Accent 1" w:uiPriority="67"/>
-    <w:lsdException w:name="Medium Grid 2 Accent 1" w:uiPriority="68"/>
-    <w:lsdException w:name="Medium Grid 3 Accent 1" w:uiPriority="69"/>
-    <w:lsdException w:name="Dark List Accent 1" w:uiPriority="70"/>
-    <w:lsdException w:name="Colorful Shading Accent 1" w:uiPriority="71"/>
-    <w:lsdException w:name="Colorful List Accent 1" w:uiPriority="72"/>
-    <w:lsdException w:name="Colorful Grid Accent 1" w:uiPriority="73"/>
-    <w:lsdException w:name="Light Shading Accent 2" w:uiPriority="60"/>
-    <w:lsdException w:name="Light List Accent 2" w:uiPriority="61"/>
-    <w:lsdException w:name="Light Grid Accent 2" w:uiPriority="62"/>
-    <w:lsdException w:name="Medium Shading 1 Accent 2" w:uiPriority="63"/>
-    <w:lsdException w:name="Medium Shading 2 Accent 2" w:uiPriority="64"/>
-    <w:lsdException w:name="Medium List 1 Accent 2" w:uiPriority="65"/>
-    <w:lsdException w:name="Medium List 2 Accent 2" w:uiPriority="66"/>
-    <w:lsdException w:name="Medium Grid 1 Accent 2" w:uiPriority="67"/>
-    <w:lsdException w:name="Medium Grid 2 Accent 2" w:uiPriority="68"/>
-    <w:lsdException w:name="Medium Grid 3 Accent 2" w:uiPriority="69"/>
-    <w:lsdException w:name="Dark List Accent 2" w:uiPriority="70"/>
-    <w:lsdException w:name="Colorful Shading Accent 2" w:uiPriority="71"/>
-    <w:lsdException w:name="Colorful List Accent 2" w:uiPriority="72"/>
-    <w:lsdException w:name="Colorful Grid Accent 2" w:uiPriority="73"/>
-    <w:lsdException w:name="Light Shading Accent 3" w:uiPriority="60"/>
-    <w:lsdException w:name="Light List Accent 3" w:uiPriority="61"/>
-    <w:lsdException w:name="Light Grid Accent 3" w:uiPriority="62"/>
-    <w:lsdException w:name="Medium Shading 1 Accent 3" w:uiPriority="63"/>
-    <w:lsdException w:name="Medium Shading 2 Accent 3" w:uiPriority="64"/>
-    <w:lsdException w:name="Medium List 1 Accent 3" w:uiPriority="65"/>
-    <w:lsdException w:name="Medium List 2 Accent 3" w:uiPriority="66"/>
-    <w:lsdException w:name="Medium Grid 1 Accent 3" w:uiPriority="67"/>
-    <w:lsdException w:name="Medium Grid 2 Accent 3" w:uiPriority="68"/>
-    <w:lsdException w:name="Medium Grid 3 Accent 3" w:uiPriority="69"/>
-    <w:lsdException w:name="Dark List Accent 3" w:uiPriority="70"/>
-    <w:lsdException w:name="Colorful Shading Accent 3" w:uiPriority="71"/>
-    <w:lsdException w:name="Colorful List Accent 3" w:uiPriority="72"/>
-    <w:lsdException w:name="Colorful Grid Accent 3" w:uiPriority="73"/>
-    <w:lsdException w:name="Light Shading Accent 4" w:uiPriority="60"/>
-    <w:lsdException w:name="Light List Accent 4" w:uiPriority="61"/>
-    <w:lsdException w:name="Light Grid Accent 4" w:uiPriority="62"/>
-    <w:lsdException w:name="Medium Shading 1 Accent 4" w:uiPriority="63"/>
-    <w:lsdException w:name="Medium Shading 2 Accent 4" w:uiPriority="64"/>
-    <w:lsdException w:name="Medium List 1 Accent 4" w:uiPriority="65"/>
-    <w:lsdException w:name="Medium List 2 Accent 4" w:uiPriority="66"/>
-    <w:lsdException w:name="Medium Grid 1 Accent 4" w:uiPriority="67"/>
-    <w:lsdException w:name="Medium Grid 2 Accent 4" w:uiPriority="68"/>
-    <w:lsdException w:name="Medium Grid 3 Accent 4" w:uiPriority="69"/>
-    <w:lsdException w:name="Dark List Accent 4" w:uiPriority="70"/>
-    <w:lsdException w:name="Colorful Shading Accent 4" w:uiPriority="71"/>
-    <w:lsdException w:name="Colorful List Accent 4" w:uiPriority="72"/>
-    <w:lsdException w:name="Colorful Grid Accent 4" w:uiPriority="73"/>
-    <w:lsdException w:name="Light Shading Accent 5" w:uiPriority="60"/>
-    <w:lsdException w:name="Light List Accent 5" w:uiPriority="61"/>
-    <w:lsdException w:name="Light Grid Accent 5" w:uiPriority="62"/>
-    <w:lsdException w:name="Medium Shading 1 Accent 5" w:uiPriority="63"/>
-    <w:lsdException w:name="Medium Shading 2 Accent 5" w:uiPriority="64"/>
-    <w:lsdException w:name="Medium List 1 Accent 5" w:uiPriority="65"/>
-    <w:lsdException w:name="Medium List 2 Accent 5" w:uiPriority="66"/>
-    <w:lsdException w:name="Medium Grid 1 Accent 5" w:uiPriority="67"/>
-    <w:lsdException w:name="Medium Grid 2 Accent 5" w:uiPriority="68"/>
-    <w:lsdException w:name="Medium Grid 3 Accent 5" w:uiPriority="69"/>
-    <w:lsdException w:name="Dark List Accent 5" w:uiPriority="70"/>
-    <w:lsdException w:name="Colorful Shading Accent 5" w:uiPriority="71"/>
-    <w:lsdException w:name="Colorful List Accent 5" w:uiPriority="72"/>
-    <w:lsdException w:name="Colorful Grid Accent 5" w:uiPriority="73"/>
-    <w:lsdException w:name="Light Shading Accent 6" w:uiPriority="60"/>
-    <w:lsdException w:name="Light List Accent 6" w:uiPriority="61"/>
-    <w:lsdException w:name="Light Grid Accent 6" w:uiPriority="62"/>
-    <w:lsdException w:name="Medium Shading 1 Accent 6" w:uiPriority="63"/>
-    <w:lsdException w:name="Medium Shading 2 Accent 6" w:uiPriority="64"/>
-    <w:lsdException w:name="Medium List 1 Accent 6" w:uiPriority="65"/>
-    <w:lsdException w:name="Medium List 2 Accent 6" w:uiPriority="66"/>
-    <w:lsdException w:name="Medium Grid 1 Accent 6" w:uiPriority="67"/>
-    <w:lsdException w:name="Medium Grid 2 Accent 6" w:uiPriority="68"/>
-    <w:lsdException w:name="Medium Grid 3 Accent 6" w:uiPriority="69"/>
-    <w:lsdException w:name="Dark List Accent 6" w:uiPriority="70"/>
-    <w:lsdException w:name="Colorful Shading Accent 6" w:uiPriority="71"/>
-    <w:lsdException w:name="Colorful List Accent 6" w:uiPriority="72"/>
-    <w:lsdException w:name="Colorful Grid Accent 6" w:uiPriority="73"/>
-    <w:lsdException w:name="Subtle Emphasis" w:uiPriority="19" w:qFormat="1"/>
-    <w:lsdException w:name="Intense Emphasis" w:uiPriority="21" w:qFormat="1"/>
-    <w:lsdException w:name="Subtle Reference" w:uiPriority="31" w:qFormat="1"/>
-    <w:lsdException w:name="Intense Reference" w:uiPriority="32" w:qFormat="1"/>
-    <w:lsdException w:name="Book Title" w:uiPriority="33" w:qFormat="1"/>
-    <w:lsdException w:name="Bibliography" w:semiHidden="1" w:uiPriority="37" w:unhideWhenUsed="1"/>
-    <w:lsdException w:name="TOC Heading" w:semiHidden="1" w:uiPriority="39" w:unhideWhenUsed="1" w:qFormat="1"/>
-    <w:lsdException w:name="Plain Table 1" w:uiPriority="41"/>
-    <w:lsdException w:name="Plain Table 2" w:uiPriority="42"/>
-    <w:lsdException w:name="Plain Table 3" w:uiPriority="43"/>
-    <w:lsdException w:name="Plain Table 4" w:uiPriority="44"/>
-    <w:lsdException w:name="Plain Table 5" w:uiPriority="45"/>
-    <w:lsdException w:name="Grid Table Light" w:uiPriority="40"/>
-    <w:lsdException w:name="Grid Table 1 Light" w:uiPriority="46"/>
-    <w:lsdException w:name="Grid Table 2" w:uiPriority="47"/>
-    <w:lsdException w:name="Grid Table 3" w:uiPriority="48"/>
-    <w:lsdException w:name="Grid Table 4" w:uiPriority="49"/>
-    <w:lsdException w:name="Grid Table 5 Dark" w:uiPriority="50"/>
-    <w:lsdException w:name="Grid Table 6 Colorful" w:uiPriority="51"/>
-    <w:lsdException w:name="Grid Table 7 Colorful" w:uiPriority="52"/>
-    <w:lsdException w:name="Grid Table 1 Light Accent 1" w:uiPriority="46"/>
-    <w:lsdException w:name="Grid Table 2 Accent 1" w:uiPriority="47"/>
-    <w:lsdException w:name="Grid Table 3 Accent 1" w:uiPriority="48"/>
-    <w:lsdException w:name="Grid Table 4 Accent 1" w:uiPriority="49"/>
-    <w:lsdException w:name="Grid Table 5 Dark Accent 1" w:uiPriority="50"/>
-    <w:lsdException w:name="Grid Table 6 Colorful Accent 1" w:uiPriority="51"/>
-    <w:lsdException w:name="Grid Table 7 Colorful Accent 1" w:uiPriority="52"/>
-    <w:lsdException w:name="Grid Table 1 Light Accent 2" w:uiPriority="46"/>
-    <w:lsdException w:name="Grid Table 2 Accent 2" w:uiPriority="47"/>
-    <w:lsdException w:name="Grid Table 3 Accent 2" w:uiPriority="48"/>
-    <w:lsdException w:name="Grid Table 4 Accent 2" w:uiPriority="49"/>
-    <w:lsdException w:name="Grid Table 5 Dark Accent 2" w:uiPriority="50"/>
-    <w:lsdException w:name="Grid Table 6 Colorful Accent 2" w:uiPriority="51"/>
-    <w:lsdException w:name="Grid Table 7 Colorful Accent 2" w:uiPriority="52"/>
-    <w:lsdException w:name="Grid Table 1 Light Accent 3" w:uiPriority="46"/>
-    <w:lsdException w:name="Grid Table 2 Accent 3" w:uiPriority="47"/>
-    <w:lsdException w:name="Grid Table 3 Accent 3" w:uiPriority="48"/>
-    <w:lsdException w:name="Grid Table 4 Accent 3" w:uiPriority="49"/>
-    <w:lsdException w:name="Grid Table 5 Dark Accent 3" w:uiPriority="50"/>
-    <w:lsdException w:name="Grid Table 6 Colorful Accent 3" w:uiPriority="51"/>
-    <w:lsdException w:name="Grid Table 7 Colorful Accent 3" w:uiPriority="52"/>
-    <w:lsdException w:name="Grid Table 1 Light Accent 4" w:uiPriority="46"/>
-    <w:lsdException w:name="Grid Table 2 Accent 4" w:uiPriority="47"/>
-    <w:lsdException w:name="Grid Table 3 Accent 4" w:uiPriority="48"/>
-    <w:lsdException w:name="Grid Table 4 Accent 4" w:uiPriority="49"/>
-    <w:lsdException w:name="Grid Table 5 Dark Accent 4" w:uiPriority="50"/>
-    <w:lsdException w:name="Grid Table 6 Colorful Accent 4" w:uiPriority="51"/>
-    <w:lsdException w:name="Grid Table 7 Colorful Accent 4" w:uiPriority="52"/>
-    <w:lsdException w:name="Grid Table 1 Light Accent 5" w:uiPriority="46"/>
-    <w:lsdException w:name="Grid Table 2 Accent 5" w:uiPriority="47"/>
-    <w:lsdException w:name="Grid Table 3 Accent 5" w:uiPriority="48"/>
-    <w:lsdException w:name="Grid Table 4 Accent 5" w:uiPriority="49"/>
-    <w:lsdException w:name="Grid Table 5 Dark Accent 5" w:uiPriority="50"/>
-    <w:lsdException w:name="Grid Table 6 Colorful Accent 5" w:uiPriority="51"/>
-    <w:lsdException w:name="Grid Table 7 Colorful Accent 5" w:uiPriority="52"/>
-    <w:lsdException w:name="Grid Table 1 Light Accent 6" w:uiPriority="46"/>
-    <w:lsdException w:name="Grid Table 2 Accent 6" w:uiPriority="47"/>
-    <w:lsdException w:name="Grid Table 3 Accent 6" w:uiPriority="48"/>
-    <w:lsdException w:name="Grid Table 4 Accent 6" w:uiPriority="49"/>
-    <w:lsdException w:name="Grid Table 5 Dark Accent 6" w:uiPriority="50"/>
-    <w:lsdException w:name="Grid Table 6 Colorful Accent 6" w:uiPriority="51"/>
-    <w:lsdException w:name="Grid Table 7 Colorful Accent 6" w:uiPriority="52"/>
-    <w:lsdException w:name="List Table 1 Light" w:uiPriority="46"/>
-    <w:lsdException w:name="List Table 2" w:uiPriority="47"/>
-    <w:lsdException w:name="List Table 3" w:uiPriority="48"/>
-    <w:lsdException w:name="List Table 4" w:uiPriority="49"/>
-    <w:lsdException w:name="List Table 5 Dark" w:uiPriority="50"/>
-    <w:lsdException w:name="List Table 6 Colorful" w:uiPriority="51"/>
-    <w:lsdException w:name="List Table 7 Colorful" w:uiPriority="52"/>
-    <w:lsdException w:name="List Table 1 Light Accent 1" w:uiPriority="46"/>
-    <w:lsdException w:name="List Table 2 Accent 1" w:uiPriority="47"/>
-    <w:lsdException w:name="List Table 3 Accent 1" w:uiPriority="48"/>
-    <w:lsdException w:name="List Table 4 Accent 1" w:uiPriority="49"/>
-    <w:lsdException w:name="List Table 5 Dark Accent 1" w:uiPriority="50"/>
-    <w:lsdException w:name="List Table 6 Colorful Accent 1" w:uiPriority="51"/>
-    <w:lsdException w:name="List Table 7 Colorful Accent 1" w:uiPriority="52"/>
-    <w:lsdException w:name="List Table 1 Light Accent 2" w:uiPriority="46"/>
-    <w:lsdException w:name="List Table 2 Accent 2" w:uiPriority="47"/>
-    <w:lsdException w:name="List Table 3 Accent 2" w:uiPriority="48"/>
-    <w:lsdException w:name="List Table 4 Accent 2" w:uiPriority="49"/>
-    <w:lsdException w:name="List Table 5 Dark Accent 2" w:uiPriority="50"/>
-    <w:lsdException w:name="List Table 6 Colorful Accent 2" w:uiPriority="51"/>
-    <w:lsdException w:name="List Table 7 Colorful Accent 2" w:uiPriority="52"/>
-    <w:lsdException w:name="List Table 1 Light Accent 3" w:uiPriority="46"/>
-    <w:lsdException w:name="List Table 2 Accent 3" w:uiPriority="47"/>
-    <w:lsdException w:name="List Table 3 Accent 3" w:uiPriority="48"/>
-    <w:lsdException w:name="List Table 4 Accent 3" w:uiPriority="49"/>
-    <w:lsdException w:name="List Table 5 Dark Accent 3" w:uiPriority="50"/>
-    <w:lsdException w:name="List Table 6 Colorful Accent 3" w:uiPriority="51"/>
-    <w:lsdException w:name="List Table 7 Colorful Accent 3" w:uiPriority="52"/>
-    <w:lsdException w:name="List Table 1 Light Accent 4" w:uiPriority="46"/>
-    <w:lsdException w:name="List Table 2 Accent 4" w:uiPriority="47"/>
-    <w:lsdException w:name="List Table 3 Accent 4" w:uiPriority="48"/>
-    <w:lsdException w:name="List Table 4 Accent 4" w:uiPriority="49"/>
-    <w:lsdException w:name="List Table 5 Dark Accent 4" w:uiPriority="50"/>
-    <w:lsdException w:name="List Table 6 Colorful Accent 4" w:uiPriority="51"/>
-    <w:lsdException w:name="List Table 7 Colorful Accent 4" w:uiPriority="52"/>
-    <w:lsdException w:name="List Table 1 Light Accent 5" w:uiPriority="46"/>
-    <w:lsdException w:name="List Table 2 Accent 5" w:uiPriority="47"/>
-    <w:lsdException w:name="List Table 3 Accent 5" w:uiPriority="48"/>
-    <w:lsdException w:name="List Table 4 Accent 5" w:uiPriority="49"/>
-    <w:lsdException w:name="List Table 5 Dark Accent 5" w:uiPriority="50"/>
-    <w:lsdException w:name="List Table 6 Colorful Accent 5" w:uiPriority="51"/>
-    <w:lsdException w:name="List Table 7 Colorful Accent 5" w:uiPriority="52"/>
-    <w:lsdException w:name="List Table 1 Light Accent 6" w:uiPriority="46"/>
-    <w:lsdException w:name="List Table 2 Accent 6" w:uiPriority="47"/>
-    <w:lsdException w:name="List Table 3 Accent 6" w:uiPriority="48"/>
-    <w:lsdException w:name="List Table 4 Accent 6" w:uiPriority="49"/>
-    <w:lsdException w:name="List Table 5 Dark Accent 6" w:uiPriority="50"/>
-    <w:lsdException w:name="List Table 6 Colorful Accent 6" w:uiPriority="51"/>
-    <w:lsdException w:name="List Table 7 Colorful Accent 6" w:uiPriority="52"/>
-    <w:lsdException w:name="Mention" w:semiHidden="1" w:unhideWhenUsed="1"/>
-    <w:lsdException w:name="Smart Hyperlink" w:semiHidden="1" w:unhideWhenUsed="1"/>
-    <w:lsdException w:name="Hashtag" w:semiHidden="1" w:unhideWhenUsed="1"/>
-    <w:lsdException w:name="Unresolved Mention" w:semiHidden="1" w:unhideWhenUsed="1"/>
-    <w:lsdException w:name="Smart Link" w:semiHidden="1" w:unhideWhenUsed="1"/>
-  </w:latentStyles>
-  <w:style w:type="paragraph" w:default="1" w:styleId="Norml">
-    <w:name w:val="Normal"/>
-    <w:qFormat/>
-  </w:style>
-  <w:style w:type="character" w:default="1" w:styleId="Bekezdsalapbettpusa">
-    <w:name w:val="Default Paragraph Font"/>
-    <w:uiPriority w:val="1"/>
-    <w:semiHidden/>
-    <w:unhideWhenUsed/>
-  </w:style>
-  <w:style w:type="table" w:default="1" w:styleId="Normltblzat">
-    <w:name w:val="Normal Table"/>
-    <w:uiPriority w:val="99"/>
-    <w:semiHidden/>
-    <w:unhideWhenUsed/>
-    <w:tblPr>
-      <w:tblInd w:w="0" w:type="dxa"/>
-      <w:tblCellMar>
-        <w:top w:w="0" w:type="dxa"/>
-        <w:left w:w="108" w:type="dxa"/>
-        <w:bottom w:w="0" w:type="dxa"/>
-        <w:right w:w="108" w:type="dxa"/>
-      </w:tblCellMar>
-    </w:tblPr>
-  </w:style>
-  <w:style w:type="numbering" w:default="1" w:styleId="Nemlista">
-    <w:name w:val="No List"/>
-    <w:uiPriority w:val="99"/>
-    <w:semiHidden/>
-    <w:unhideWhenUsed/>
-  </w:style>
-  <w:style w:type="paragraph" w:customStyle="1" w:styleId="AEC4B862D2C04C80A37817FC57891C01">
-    <w:name w:val="AEC4B862D2C04C80A37817FC57891C01"/>
-    <w:rsid w:val="00116168"/>
-  </w:style>
-  <w:style w:type="paragraph" w:customStyle="1" w:styleId="B3BAABC291D34E818C4E86B46F80EAAD">
-    <w:name w:val="B3BAABC291D34E818C4E86B46F80EAAD"/>
-    <w:rsid w:val="00116168"/>
-  </w:style>
-</w:styles>
-</file>
-
-<file path=word/glossary/webSettings.xml><?xml version="1.0" encoding="utf-8"?>
-<w:webSettings xmlns:mc="http://schemas.openxmlformats.org/markup-compatibility/2006" xmlns:r="http://schemas.openxmlformats.org/officeDocument/2006/relationships" xmlns:w="http://schemas.openxmlformats.org/wordprocessingml/2006/main" xmlns:w14="http://schemas.microsoft.com/office/word/2010/wordml" xmlns:w15="http://schemas.microsoft.com/office/word/2012/wordml" xmlns:w16cex="http://schemas.microsoft.com/office/word/2018/wordml/cex" xmlns:w16cid="http://schemas.microsoft.com/office/word/2016/wordml/cid" xmlns:w16="http://schemas.microsoft.com/office/word/2018/wordml" xmlns:w16du="http://schemas.microsoft.com/office/word/2023/wordml/word16du" xmlns:w16sdtdh="http://schemas.microsoft.com/office/word/2020/wordml/sdtdatahash" xmlns:w16sdtfl="http://schemas.microsoft.com/office/word/2024/wordml/sdtformatlock" xmlns:w16se="http://schemas.microsoft.com/office/word/2015/wordml/symex" mc:Ignorable="w14 w15 w16se w16cid w16 w16cex w16sdtdh w16sdtfl w16du">
-  <w:optimizeForBrowser/>
-  <w:allowPNG/>
-</w:webSettings>
-</file>
-
 <file path=word/theme/theme1.xml><?xml version="1.0" encoding="utf-8"?>
 <a:theme xmlns:a="http://schemas.openxmlformats.org/drawingml/2006/main" name="Office-téma">
   <a:themeElements>

</xml_diff>